<commit_message>
-code corrections to node 2 delays generation -scripts to plot results
</commit_message>
<xml_diff>
--- a/bmarq-sync-eval-results.docx
+++ b/bmarq-sync-eval-results.docx
@@ -34,41 +34,99 @@
               <w:jc w:val="center"/>
               <w:rPr>
                 <w:b/>
-              </w:rPr>
-            </w:pPr>
-            <w:r>
-              <w:rPr>
-                <w:b/>
-              </w:rPr>
-              <w:t>App.</w:t>
-            </w:r>
-          </w:p>
-          <w:p>
-            <w:pPr>
-              <w:jc w:val="center"/>
-              <w:rPr>
-                <w:b/>
-              </w:rPr>
-            </w:pPr>
-            <w:r>
-              <w:rPr>
-                <w:b/>
-              </w:rPr>
-              <w:t>Duty Cycles Periodicity</w:t>
-            </w:r>
-          </w:p>
-          <w:p>
-            <w:pPr>
-              <w:jc w:val="center"/>
-              <w:rPr>
-                <w:b/>
-              </w:rPr>
-            </w:pPr>
-            <w:r>
-              <w:rPr>
-                <w:b/>
-              </w:rPr>
-              <w:t>Dist.</w:t>
+                <w:sz w:val="22"/>
+              </w:rPr>
+            </w:pPr>
+            <w:proofErr w:type="spellStart"/>
+            <w:r>
+              <w:rPr>
+                <w:b/>
+                <w:sz w:val="22"/>
+              </w:rPr>
+              <w:t>App</w:t>
+            </w:r>
+            <w:proofErr w:type="spellEnd"/>
+            <w:r>
+              <w:rPr>
+                <w:b/>
+                <w:sz w:val="22"/>
+              </w:rPr>
+              <w:t>.</w:t>
+            </w:r>
+          </w:p>
+          <w:p>
+            <w:pPr>
+              <w:jc w:val="center"/>
+              <w:rPr>
+                <w:b/>
+                <w:sz w:val="22"/>
+              </w:rPr>
+            </w:pPr>
+            <w:proofErr w:type="spellStart"/>
+            <w:r>
+              <w:rPr>
+                <w:b/>
+                <w:sz w:val="22"/>
+              </w:rPr>
+              <w:t>Duty</w:t>
+            </w:r>
+            <w:proofErr w:type="spellEnd"/>
+            <w:r>
+              <w:rPr>
+                <w:b/>
+                <w:sz w:val="22"/>
+              </w:rPr>
+              <w:t xml:space="preserve"> </w:t>
+            </w:r>
+            <w:proofErr w:type="spellStart"/>
+            <w:r>
+              <w:rPr>
+                <w:b/>
+                <w:sz w:val="22"/>
+              </w:rPr>
+              <w:t>Cycles</w:t>
+            </w:r>
+            <w:proofErr w:type="spellEnd"/>
+            <w:r>
+              <w:rPr>
+                <w:b/>
+                <w:sz w:val="22"/>
+              </w:rPr>
+              <w:t xml:space="preserve"> </w:t>
+            </w:r>
+            <w:proofErr w:type="spellStart"/>
+            <w:r>
+              <w:rPr>
+                <w:b/>
+                <w:sz w:val="22"/>
+              </w:rPr>
+              <w:t>Periodicity</w:t>
+            </w:r>
+            <w:proofErr w:type="spellEnd"/>
+          </w:p>
+          <w:p>
+            <w:pPr>
+              <w:jc w:val="center"/>
+              <w:rPr>
+                <w:b/>
+                <w:sz w:val="22"/>
+              </w:rPr>
+            </w:pPr>
+            <w:proofErr w:type="spellStart"/>
+            <w:r>
+              <w:rPr>
+                <w:b/>
+                <w:sz w:val="22"/>
+              </w:rPr>
+              <w:t>Dist</w:t>
+            </w:r>
+            <w:proofErr w:type="spellEnd"/>
+            <w:r>
+              <w:rPr>
+                <w:b/>
+                <w:sz w:val="22"/>
+              </w:rPr>
+              <w:t>.</w:t>
             </w:r>
           </w:p>
         </w:tc>
@@ -82,11 +140,13 @@
               <w:jc w:val="center"/>
               <w:rPr>
                 <w:b/>
-              </w:rPr>
-            </w:pPr>
-            <w:r>
-              <w:rPr>
-                <w:b/>
+                <w:sz w:val="22"/>
+              </w:rPr>
+            </w:pPr>
+            <w:r>
+              <w:rPr>
+                <w:b/>
+                <w:sz w:val="22"/>
               </w:rPr>
               <w:t>Network</w:t>
             </w:r>
@@ -96,27 +156,42 @@
               <w:jc w:val="center"/>
               <w:rPr>
                 <w:b/>
-              </w:rPr>
-            </w:pPr>
-            <w:r>
-              <w:rPr>
-                <w:b/>
+                <w:sz w:val="22"/>
+              </w:rPr>
+            </w:pPr>
+            <w:proofErr w:type="spellStart"/>
+            <w:r>
+              <w:rPr>
+                <w:b/>
+                <w:sz w:val="22"/>
               </w:rPr>
               <w:t>Delays</w:t>
             </w:r>
-          </w:p>
-          <w:p>
-            <w:pPr>
-              <w:jc w:val="center"/>
-              <w:rPr>
-                <w:b/>
-              </w:rPr>
-            </w:pPr>
-            <w:r>
-              <w:rPr>
-                <w:b/>
-              </w:rPr>
-              <w:t>Dist.</w:t>
+            <w:proofErr w:type="spellEnd"/>
+          </w:p>
+          <w:p>
+            <w:pPr>
+              <w:jc w:val="center"/>
+              <w:rPr>
+                <w:b/>
+                <w:sz w:val="22"/>
+              </w:rPr>
+            </w:pPr>
+            <w:proofErr w:type="spellStart"/>
+            <w:r>
+              <w:rPr>
+                <w:b/>
+                <w:sz w:val="22"/>
+              </w:rPr>
+              <w:t>Dist</w:t>
+            </w:r>
+            <w:proofErr w:type="spellEnd"/>
+            <w:r>
+              <w:rPr>
+                <w:b/>
+                <w:sz w:val="22"/>
+              </w:rPr>
+              <w:t>.</w:t>
             </w:r>
           </w:p>
         </w:tc>
@@ -132,6 +207,7 @@
                 <w:rFonts w:ascii="Lucida Grande" w:hAnsi="Lucida Grande"/>
                 <w:b/>
                 <w:color w:val="000000"/>
+                <w:sz w:val="22"/>
               </w:rPr>
             </w:pPr>
             <w:r>
@@ -139,6 +215,7 @@
                 <w:rFonts w:ascii="Lucida Grande" w:hAnsi="Lucida Grande" w:cs="Lucida Grande"/>
                 <w:b/>
                 <w:color w:val="000000"/>
+                <w:sz w:val="22"/>
               </w:rPr>
               <w:t>ϒ</w:t>
             </w:r>
@@ -154,6 +231,7 @@
               <w:jc w:val="center"/>
               <w:rPr>
                 <w:b/>
+                <w:sz w:val="22"/>
               </w:rPr>
             </w:pPr>
             <w:r>
@@ -161,6 +239,7 @@
                 <w:rFonts w:ascii="Lucida Grande" w:hAnsi="Lucida Grande"/>
                 <w:b/>
                 <w:color w:val="000000"/>
+                <w:sz w:val="22"/>
               </w:rPr>
               <w:t>α</w:t>
             </w:r>
@@ -176,6 +255,7 @@
               <w:jc w:val="center"/>
               <w:rPr>
                 <w:b/>
+                <w:sz w:val="22"/>
               </w:rPr>
             </w:pPr>
             <w:r>
@@ -183,6 +263,7 @@
                 <w:rFonts w:ascii="Lucida Grande" w:hAnsi="Lucida Grande"/>
                 <w:b/>
                 <w:color w:val="000000"/>
+                <w:sz w:val="22"/>
               </w:rPr>
               <w:t>β</w:t>
             </w:r>
@@ -198,17 +279,28 @@
               <w:jc w:val="center"/>
               <w:rPr>
                 <w:b/>
-              </w:rPr>
-            </w:pPr>
-            <w:r>
-              <w:rPr>
-                <w:b/>
-              </w:rPr>
-              <w:t>E[T</w:t>
-            </w:r>
-            <w:r>
-              <w:rPr>
-                <w:b/>
+                <w:sz w:val="22"/>
+              </w:rPr>
+            </w:pPr>
+            <w:r>
+              <w:rPr>
+                <w:b/>
+                <w:sz w:val="22"/>
+              </w:rPr>
+              <w:t>E[</w:t>
+            </w:r>
+            <w:proofErr w:type="spellStart"/>
+            <w:r>
+              <w:rPr>
+                <w:b/>
+                <w:sz w:val="22"/>
+              </w:rPr>
+              <w:t>T</w:t>
+            </w:r>
+            <w:r>
+              <w:rPr>
+                <w:b/>
+                <w:sz w:val="22"/>
                 <w:vertAlign w:val="subscript"/>
               </w:rPr>
               <w:t>Sensors</w:t>
@@ -216,20 +308,31 @@
             <w:r>
               <w:rPr>
                 <w:b/>
-              </w:rPr>
-              <w:t>On]</w:t>
-            </w:r>
-          </w:p>
-          <w:p>
-            <w:pPr>
-              <w:jc w:val="center"/>
-              <w:rPr>
-                <w:b/>
-              </w:rPr>
-            </w:pPr>
-            <w:r>
-              <w:rPr>
-                <w:b/>
+                <w:sz w:val="22"/>
+              </w:rPr>
+              <w:t>On</w:t>
+            </w:r>
+            <w:proofErr w:type="spellEnd"/>
+            <w:r>
+              <w:rPr>
+                <w:b/>
+                <w:sz w:val="22"/>
+              </w:rPr>
+              <w:t>]</w:t>
+            </w:r>
+          </w:p>
+          <w:p>
+            <w:pPr>
+              <w:jc w:val="center"/>
+              <w:rPr>
+                <w:b/>
+                <w:sz w:val="22"/>
+              </w:rPr>
+            </w:pPr>
+            <w:r>
+              <w:rPr>
+                <w:b/>
+                <w:sz w:val="22"/>
               </w:rPr>
               <w:t>(s)</w:t>
             </w:r>
@@ -245,17 +348,28 @@
               <w:jc w:val="center"/>
               <w:rPr>
                 <w:b/>
-              </w:rPr>
-            </w:pPr>
-            <w:r>
-              <w:rPr>
-                <w:b/>
-              </w:rPr>
-              <w:t>E[T</w:t>
-            </w:r>
-            <w:r>
-              <w:rPr>
-                <w:b/>
+                <w:sz w:val="22"/>
+              </w:rPr>
+            </w:pPr>
+            <w:r>
+              <w:rPr>
+                <w:b/>
+                <w:sz w:val="22"/>
+              </w:rPr>
+              <w:t>E[</w:t>
+            </w:r>
+            <w:proofErr w:type="spellStart"/>
+            <w:r>
+              <w:rPr>
+                <w:b/>
+                <w:sz w:val="22"/>
+              </w:rPr>
+              <w:t>T</w:t>
+            </w:r>
+            <w:r>
+              <w:rPr>
+                <w:b/>
+                <w:sz w:val="22"/>
                 <w:vertAlign w:val="subscript"/>
               </w:rPr>
               <w:t>Sensors</w:t>
@@ -263,20 +377,31 @@
             <w:r>
               <w:rPr>
                 <w:b/>
-              </w:rPr>
-              <w:t>On]</w:t>
-            </w:r>
-          </w:p>
-          <w:p>
-            <w:pPr>
-              <w:jc w:val="center"/>
-              <w:rPr>
-                <w:b/>
-              </w:rPr>
-            </w:pPr>
-            <w:r>
-              <w:rPr>
-                <w:b/>
+                <w:sz w:val="22"/>
+              </w:rPr>
+              <w:t>On</w:t>
+            </w:r>
+            <w:proofErr w:type="spellEnd"/>
+            <w:r>
+              <w:rPr>
+                <w:b/>
+                <w:sz w:val="22"/>
+              </w:rPr>
+              <w:t>]</w:t>
+            </w:r>
+          </w:p>
+          <w:p>
+            <w:pPr>
+              <w:jc w:val="center"/>
+              <w:rPr>
+                <w:b/>
+                <w:sz w:val="22"/>
+              </w:rPr>
+            </w:pPr>
+            <w:r>
+              <w:rPr>
+                <w:b/>
+                <w:sz w:val="22"/>
               </w:rPr>
               <w:t>(% TON)</w:t>
             </w:r>
@@ -292,11 +417,13 @@
               <w:jc w:val="center"/>
               <w:rPr>
                 <w:b/>
-              </w:rPr>
-            </w:pPr>
-            <w:r>
-              <w:rPr>
-                <w:b/>
+                <w:sz w:val="22"/>
+              </w:rPr>
+            </w:pPr>
+            <w:r>
+              <w:rPr>
+                <w:b/>
+                <w:sz w:val="22"/>
               </w:rPr>
               <w:t>E[</w:t>
             </w:r>
@@ -305,29 +432,44 @@
                 <w:rFonts w:ascii="Lucida Grande" w:hAnsi="Lucida Grande"/>
                 <w:b/>
                 <w:color w:val="000000"/>
-              </w:rPr>
-              <w:t>β.|δ</w:t>
-            </w:r>
+                <w:sz w:val="22"/>
+              </w:rPr>
+              <w:t>β.|</w:t>
+            </w:r>
+            <w:proofErr w:type="spellStart"/>
             <w:r>
               <w:rPr>
                 <w:rFonts w:ascii="Lucida Grande" w:hAnsi="Lucida Grande"/>
                 <w:b/>
                 <w:color w:val="000000"/>
+                <w:sz w:val="22"/>
+              </w:rPr>
+              <w:t>δ</w:t>
+            </w:r>
+            <w:r>
+              <w:rPr>
+                <w:rFonts w:ascii="Lucida Grande" w:hAnsi="Lucida Grande"/>
+                <w:b/>
+                <w:color w:val="000000"/>
+                <w:sz w:val="22"/>
                 <w:vertAlign w:val="subscript"/>
               </w:rPr>
               <w:t>n</w:t>
             </w:r>
+            <w:proofErr w:type="spellEnd"/>
             <w:r>
               <w:rPr>
                 <w:rFonts w:ascii="Lucida Grande" w:hAnsi="Lucida Grande"/>
                 <w:b/>
                 <w:color w:val="000000"/>
+                <w:sz w:val="22"/>
               </w:rPr>
               <w:t>|</w:t>
             </w:r>
             <w:r>
               <w:rPr>
                 <w:b/>
+                <w:sz w:val="22"/>
               </w:rPr>
               <w:t>]</w:t>
             </w:r>
@@ -343,25 +485,31 @@
               <w:jc w:val="center"/>
               <w:rPr>
                 <w:b/>
-              </w:rPr>
-            </w:pPr>
-            <w:r>
-              <w:rPr>
-                <w:b/>
+                <w:sz w:val="22"/>
+              </w:rPr>
+            </w:pPr>
+            <w:proofErr w:type="spellStart"/>
+            <w:r>
+              <w:rPr>
+                <w:b/>
+                <w:sz w:val="22"/>
               </w:rPr>
               <w:t>Success</w:t>
             </w:r>
-          </w:p>
-          <w:p>
-            <w:pPr>
-              <w:jc w:val="center"/>
-              <w:rPr>
-                <w:b/>
-              </w:rPr>
-            </w:pPr>
-            <w:r>
-              <w:rPr>
-                <w:b/>
+            <w:proofErr w:type="spellEnd"/>
+          </w:p>
+          <w:p>
+            <w:pPr>
+              <w:jc w:val="center"/>
+              <w:rPr>
+                <w:b/>
+                <w:sz w:val="22"/>
+              </w:rPr>
+            </w:pPr>
+            <w:r>
+              <w:rPr>
+                <w:b/>
+                <w:sz w:val="22"/>
               </w:rPr>
               <w:t>(%)</w:t>
             </w:r>
@@ -3761,10 +3909,10 @@
               <w:jc w:val="center"/>
             </w:pPr>
             <w:r>
-              <w:t>0,8</w:t>
-            </w:r>
-            <w:r>
-              <w:t>0</w:t>
+              <w:t>0,</w:t>
+            </w:r>
+            <w:r>
+              <w:t>80</w:t>
             </w:r>
           </w:p>
         </w:tc>
@@ -5441,42 +5589,100 @@
               <w:jc w:val="center"/>
               <w:rPr>
                 <w:b/>
-              </w:rPr>
-            </w:pPr>
-            <w:r>
-              <w:rPr>
-                <w:b/>
+                <w:sz w:val="22"/>
+              </w:rPr>
+            </w:pPr>
+            <w:proofErr w:type="spellStart"/>
+            <w:r>
+              <w:rPr>
+                <w:b/>
+                <w:sz w:val="22"/>
               </w:rPr>
               <w:lastRenderedPageBreak/>
-              <w:t>App.</w:t>
-            </w:r>
-          </w:p>
-          <w:p>
-            <w:pPr>
-              <w:jc w:val="center"/>
-              <w:rPr>
-                <w:b/>
-              </w:rPr>
-            </w:pPr>
-            <w:r>
-              <w:rPr>
-                <w:b/>
-              </w:rPr>
-              <w:t>Duty Cycles Periodicity</w:t>
-            </w:r>
-          </w:p>
-          <w:p>
-            <w:pPr>
-              <w:jc w:val="center"/>
-              <w:rPr>
-                <w:b/>
-              </w:rPr>
-            </w:pPr>
-            <w:r>
-              <w:rPr>
-                <w:b/>
-              </w:rPr>
-              <w:t>Dist.</w:t>
+              <w:t>App</w:t>
+            </w:r>
+            <w:proofErr w:type="spellEnd"/>
+            <w:r>
+              <w:rPr>
+                <w:b/>
+                <w:sz w:val="22"/>
+              </w:rPr>
+              <w:t>.</w:t>
+            </w:r>
+          </w:p>
+          <w:p>
+            <w:pPr>
+              <w:jc w:val="center"/>
+              <w:rPr>
+                <w:b/>
+                <w:sz w:val="22"/>
+              </w:rPr>
+            </w:pPr>
+            <w:proofErr w:type="spellStart"/>
+            <w:r>
+              <w:rPr>
+                <w:b/>
+                <w:sz w:val="22"/>
+              </w:rPr>
+              <w:t>Duty</w:t>
+            </w:r>
+            <w:proofErr w:type="spellEnd"/>
+            <w:r>
+              <w:rPr>
+                <w:b/>
+                <w:sz w:val="22"/>
+              </w:rPr>
+              <w:t xml:space="preserve"> </w:t>
+            </w:r>
+            <w:proofErr w:type="spellStart"/>
+            <w:r>
+              <w:rPr>
+                <w:b/>
+                <w:sz w:val="22"/>
+              </w:rPr>
+              <w:t>Cycles</w:t>
+            </w:r>
+            <w:proofErr w:type="spellEnd"/>
+            <w:r>
+              <w:rPr>
+                <w:b/>
+                <w:sz w:val="22"/>
+              </w:rPr>
+              <w:t xml:space="preserve"> </w:t>
+            </w:r>
+            <w:proofErr w:type="spellStart"/>
+            <w:r>
+              <w:rPr>
+                <w:b/>
+                <w:sz w:val="22"/>
+              </w:rPr>
+              <w:t>Periodicity</w:t>
+            </w:r>
+            <w:proofErr w:type="spellEnd"/>
+          </w:p>
+          <w:p>
+            <w:pPr>
+              <w:jc w:val="center"/>
+              <w:rPr>
+                <w:b/>
+                <w:sz w:val="22"/>
+              </w:rPr>
+            </w:pPr>
+            <w:proofErr w:type="spellStart"/>
+            <w:r>
+              <w:rPr>
+                <w:b/>
+                <w:sz w:val="22"/>
+              </w:rPr>
+              <w:t>Dist</w:t>
+            </w:r>
+            <w:proofErr w:type="spellEnd"/>
+            <w:r>
+              <w:rPr>
+                <w:b/>
+                <w:sz w:val="22"/>
+              </w:rPr>
+              <w:t>.</w:t>
             </w:r>
           </w:p>
         </w:tc>
@@ -5490,11 +5696,13 @@
               <w:jc w:val="center"/>
               <w:rPr>
                 <w:b/>
-              </w:rPr>
-            </w:pPr>
-            <w:r>
-              <w:rPr>
-                <w:b/>
+                <w:sz w:val="22"/>
+              </w:rPr>
+            </w:pPr>
+            <w:r>
+              <w:rPr>
+                <w:b/>
+                <w:sz w:val="22"/>
               </w:rPr>
               <w:t>Network</w:t>
             </w:r>
@@ -5504,27 +5712,42 @@
               <w:jc w:val="center"/>
               <w:rPr>
                 <w:b/>
-              </w:rPr>
-            </w:pPr>
-            <w:r>
-              <w:rPr>
-                <w:b/>
+                <w:sz w:val="22"/>
+              </w:rPr>
+            </w:pPr>
+            <w:proofErr w:type="spellStart"/>
+            <w:r>
+              <w:rPr>
+                <w:b/>
+                <w:sz w:val="22"/>
               </w:rPr>
               <w:t>Delays</w:t>
             </w:r>
-          </w:p>
-          <w:p>
-            <w:pPr>
-              <w:jc w:val="center"/>
-              <w:rPr>
-                <w:b/>
-              </w:rPr>
-            </w:pPr>
-            <w:r>
-              <w:rPr>
-                <w:b/>
-              </w:rPr>
-              <w:t>Dist.</w:t>
+            <w:proofErr w:type="spellEnd"/>
+          </w:p>
+          <w:p>
+            <w:pPr>
+              <w:jc w:val="center"/>
+              <w:rPr>
+                <w:b/>
+                <w:sz w:val="22"/>
+              </w:rPr>
+            </w:pPr>
+            <w:proofErr w:type="spellStart"/>
+            <w:r>
+              <w:rPr>
+                <w:b/>
+                <w:sz w:val="22"/>
+              </w:rPr>
+              <w:t>Dist</w:t>
+            </w:r>
+            <w:proofErr w:type="spellEnd"/>
+            <w:r>
+              <w:rPr>
+                <w:b/>
+                <w:sz w:val="22"/>
+              </w:rPr>
+              <w:t>.</w:t>
             </w:r>
           </w:p>
         </w:tc>
@@ -5540,6 +5763,7 @@
                 <w:rFonts w:ascii="Lucida Grande" w:hAnsi="Lucida Grande"/>
                 <w:b/>
                 <w:color w:val="000000"/>
+                <w:sz w:val="22"/>
               </w:rPr>
             </w:pPr>
             <w:r>
@@ -5547,6 +5771,7 @@
                 <w:rFonts w:ascii="Lucida Grande" w:hAnsi="Lucida Grande" w:cs="Lucida Grande"/>
                 <w:b/>
                 <w:color w:val="000000"/>
+                <w:sz w:val="22"/>
               </w:rPr>
               <w:t>ϒ</w:t>
             </w:r>
@@ -5562,6 +5787,7 @@
               <w:jc w:val="center"/>
               <w:rPr>
                 <w:b/>
+                <w:sz w:val="22"/>
               </w:rPr>
             </w:pPr>
             <w:r>
@@ -5569,6 +5795,7 @@
                 <w:rFonts w:ascii="Lucida Grande" w:hAnsi="Lucida Grande"/>
                 <w:b/>
                 <w:color w:val="000000"/>
+                <w:sz w:val="22"/>
               </w:rPr>
               <w:t>α</w:t>
             </w:r>
@@ -5584,6 +5811,7 @@
               <w:jc w:val="center"/>
               <w:rPr>
                 <w:b/>
+                <w:sz w:val="22"/>
               </w:rPr>
             </w:pPr>
             <w:r>
@@ -5591,6 +5819,7 @@
                 <w:rFonts w:ascii="Lucida Grande" w:hAnsi="Lucida Grande"/>
                 <w:b/>
                 <w:color w:val="000000"/>
+                <w:sz w:val="22"/>
               </w:rPr>
               <w:t>β</w:t>
             </w:r>
@@ -5606,17 +5835,28 @@
               <w:jc w:val="center"/>
               <w:rPr>
                 <w:b/>
-              </w:rPr>
-            </w:pPr>
-            <w:r>
-              <w:rPr>
-                <w:b/>
-              </w:rPr>
-              <w:t>E[T</w:t>
-            </w:r>
-            <w:r>
-              <w:rPr>
-                <w:b/>
+                <w:sz w:val="22"/>
+              </w:rPr>
+            </w:pPr>
+            <w:r>
+              <w:rPr>
+                <w:b/>
+                <w:sz w:val="22"/>
+              </w:rPr>
+              <w:t>E[</w:t>
+            </w:r>
+            <w:proofErr w:type="spellStart"/>
+            <w:r>
+              <w:rPr>
+                <w:b/>
+                <w:sz w:val="22"/>
+              </w:rPr>
+              <w:t>T</w:t>
+            </w:r>
+            <w:r>
+              <w:rPr>
+                <w:b/>
+                <w:sz w:val="22"/>
                 <w:vertAlign w:val="subscript"/>
               </w:rPr>
               <w:t>Sensors</w:t>
@@ -5624,20 +5864,31 @@
             <w:r>
               <w:rPr>
                 <w:b/>
-              </w:rPr>
-              <w:t>On]</w:t>
-            </w:r>
-          </w:p>
-          <w:p>
-            <w:pPr>
-              <w:jc w:val="center"/>
-              <w:rPr>
-                <w:b/>
-              </w:rPr>
-            </w:pPr>
-            <w:r>
-              <w:rPr>
-                <w:b/>
+                <w:sz w:val="22"/>
+              </w:rPr>
+              <w:t>On</w:t>
+            </w:r>
+            <w:proofErr w:type="spellEnd"/>
+            <w:r>
+              <w:rPr>
+                <w:b/>
+                <w:sz w:val="22"/>
+              </w:rPr>
+              <w:t>]</w:t>
+            </w:r>
+          </w:p>
+          <w:p>
+            <w:pPr>
+              <w:jc w:val="center"/>
+              <w:rPr>
+                <w:b/>
+                <w:sz w:val="22"/>
+              </w:rPr>
+            </w:pPr>
+            <w:r>
+              <w:rPr>
+                <w:b/>
+                <w:sz w:val="22"/>
               </w:rPr>
               <w:t>(s)</w:t>
             </w:r>
@@ -5653,17 +5904,28 @@
               <w:jc w:val="center"/>
               <w:rPr>
                 <w:b/>
-              </w:rPr>
-            </w:pPr>
-            <w:r>
-              <w:rPr>
-                <w:b/>
-              </w:rPr>
-              <w:t>E[T</w:t>
-            </w:r>
-            <w:r>
-              <w:rPr>
-                <w:b/>
+                <w:sz w:val="22"/>
+              </w:rPr>
+            </w:pPr>
+            <w:r>
+              <w:rPr>
+                <w:b/>
+                <w:sz w:val="22"/>
+              </w:rPr>
+              <w:t>E[</w:t>
+            </w:r>
+            <w:proofErr w:type="spellStart"/>
+            <w:r>
+              <w:rPr>
+                <w:b/>
+                <w:sz w:val="22"/>
+              </w:rPr>
+              <w:t>T</w:t>
+            </w:r>
+            <w:r>
+              <w:rPr>
+                <w:b/>
+                <w:sz w:val="22"/>
                 <w:vertAlign w:val="subscript"/>
               </w:rPr>
               <w:t>Sensors</w:t>
@@ -5671,20 +5933,31 @@
             <w:r>
               <w:rPr>
                 <w:b/>
-              </w:rPr>
-              <w:t>On]</w:t>
-            </w:r>
-          </w:p>
-          <w:p>
-            <w:pPr>
-              <w:jc w:val="center"/>
-              <w:rPr>
-                <w:b/>
-              </w:rPr>
-            </w:pPr>
-            <w:r>
-              <w:rPr>
-                <w:b/>
+                <w:sz w:val="22"/>
+              </w:rPr>
+              <w:t>On</w:t>
+            </w:r>
+            <w:proofErr w:type="spellEnd"/>
+            <w:r>
+              <w:rPr>
+                <w:b/>
+                <w:sz w:val="22"/>
+              </w:rPr>
+              <w:t>]</w:t>
+            </w:r>
+          </w:p>
+          <w:p>
+            <w:pPr>
+              <w:jc w:val="center"/>
+              <w:rPr>
+                <w:b/>
+                <w:sz w:val="22"/>
+              </w:rPr>
+            </w:pPr>
+            <w:r>
+              <w:rPr>
+                <w:b/>
+                <w:sz w:val="22"/>
               </w:rPr>
               <w:t>(% TON)</w:t>
             </w:r>
@@ -5700,11 +5973,13 @@
               <w:jc w:val="center"/>
               <w:rPr>
                 <w:b/>
-              </w:rPr>
-            </w:pPr>
-            <w:r>
-              <w:rPr>
-                <w:b/>
+                <w:sz w:val="22"/>
+              </w:rPr>
+            </w:pPr>
+            <w:r>
+              <w:rPr>
+                <w:b/>
+                <w:sz w:val="22"/>
               </w:rPr>
               <w:t>E[</w:t>
             </w:r>
@@ -5713,29 +5988,44 @@
                 <w:rFonts w:ascii="Lucida Grande" w:hAnsi="Lucida Grande"/>
                 <w:b/>
                 <w:color w:val="000000"/>
-              </w:rPr>
-              <w:t>β.|δ</w:t>
-            </w:r>
+                <w:sz w:val="22"/>
+              </w:rPr>
+              <w:t>β.|</w:t>
+            </w:r>
+            <w:proofErr w:type="spellStart"/>
             <w:r>
               <w:rPr>
                 <w:rFonts w:ascii="Lucida Grande" w:hAnsi="Lucida Grande"/>
                 <w:b/>
                 <w:color w:val="000000"/>
+                <w:sz w:val="22"/>
+              </w:rPr>
+              <w:t>δ</w:t>
+            </w:r>
+            <w:r>
+              <w:rPr>
+                <w:rFonts w:ascii="Lucida Grande" w:hAnsi="Lucida Grande"/>
+                <w:b/>
+                <w:color w:val="000000"/>
+                <w:sz w:val="22"/>
                 <w:vertAlign w:val="subscript"/>
               </w:rPr>
               <w:t>n</w:t>
             </w:r>
+            <w:proofErr w:type="spellEnd"/>
             <w:r>
               <w:rPr>
                 <w:rFonts w:ascii="Lucida Grande" w:hAnsi="Lucida Grande"/>
                 <w:b/>
                 <w:color w:val="000000"/>
+                <w:sz w:val="22"/>
               </w:rPr>
               <w:t>|</w:t>
             </w:r>
             <w:r>
               <w:rPr>
                 <w:b/>
+                <w:sz w:val="22"/>
               </w:rPr>
               <w:t>]</w:t>
             </w:r>
@@ -5751,25 +6041,31 @@
               <w:jc w:val="center"/>
               <w:rPr>
                 <w:b/>
-              </w:rPr>
-            </w:pPr>
-            <w:r>
-              <w:rPr>
-                <w:b/>
+                <w:sz w:val="22"/>
+              </w:rPr>
+            </w:pPr>
+            <w:proofErr w:type="spellStart"/>
+            <w:r>
+              <w:rPr>
+                <w:b/>
+                <w:sz w:val="22"/>
               </w:rPr>
               <w:t>Success</w:t>
             </w:r>
-          </w:p>
-          <w:p>
-            <w:pPr>
-              <w:jc w:val="center"/>
-              <w:rPr>
-                <w:b/>
-              </w:rPr>
-            </w:pPr>
-            <w:r>
-              <w:rPr>
-                <w:b/>
+            <w:proofErr w:type="spellEnd"/>
+          </w:p>
+          <w:p>
+            <w:pPr>
+              <w:jc w:val="center"/>
+              <w:rPr>
+                <w:b/>
+                <w:sz w:val="22"/>
+              </w:rPr>
+            </w:pPr>
+            <w:r>
+              <w:rPr>
+                <w:b/>
+                <w:sz w:val="22"/>
               </w:rPr>
               <w:t>(%)</w:t>
             </w:r>
@@ -5815,7 +6111,7 @@
               <w:jc w:val="center"/>
             </w:pPr>
             <w:r>
-              <w:t>0,85</w:t>
+              <w:t>0,90</w:t>
             </w:r>
           </w:p>
         </w:tc>
@@ -7453,3369 +7749,14 @@
           </w:p>
         </w:tc>
       </w:tr>
-      <w:tr>
-        <w:trPr>
-          <w:jc w:val="center"/>
-        </w:trPr>
-        <w:tc>
-          <w:tcPr>
-            <w:tcW w:w="1507" w:type="dxa"/>
-            <w:vMerge/>
-            <w:vAlign w:val="center"/>
-          </w:tcPr>
-          <w:p>
-            <w:pPr>
-              <w:jc w:val="center"/>
-            </w:pPr>
-          </w:p>
-        </w:tc>
-        <w:tc>
-          <w:tcPr>
-            <w:tcW w:w="1270" w:type="dxa"/>
-            <w:vMerge/>
-            <w:vAlign w:val="center"/>
-          </w:tcPr>
-          <w:p>
-            <w:pPr>
-              <w:jc w:val="center"/>
-            </w:pPr>
-          </w:p>
-        </w:tc>
-        <w:tc>
-          <w:tcPr>
-            <w:tcW w:w="1445" w:type="dxa"/>
-            <w:vMerge w:val="restart"/>
-            <w:vAlign w:val="center"/>
-          </w:tcPr>
-          <w:p>
-            <w:pPr>
-              <w:jc w:val="center"/>
-            </w:pPr>
-            <w:r>
-              <w:t>0,90</w:t>
-            </w:r>
-          </w:p>
-        </w:tc>
-        <w:tc>
-          <w:tcPr>
-            <w:tcW w:w="955" w:type="dxa"/>
-            <w:vMerge w:val="restart"/>
-            <w:vAlign w:val="center"/>
-          </w:tcPr>
-          <w:p>
-            <w:pPr>
-              <w:jc w:val="center"/>
-            </w:pPr>
-            <w:r>
-              <w:t>0.125</w:t>
-            </w:r>
-          </w:p>
-        </w:tc>
-        <w:tc>
-          <w:tcPr>
-            <w:tcW w:w="482" w:type="dxa"/>
-            <w:vAlign w:val="center"/>
-          </w:tcPr>
-          <w:p>
-            <w:pPr>
-              <w:jc w:val="center"/>
-            </w:pPr>
-            <w:r>
-              <w:t>1</w:t>
-            </w:r>
-          </w:p>
-        </w:tc>
-        <w:tc>
-          <w:tcPr>
-            <w:tcW w:w="1572" w:type="dxa"/>
-            <w:vAlign w:val="center"/>
-          </w:tcPr>
-          <w:p>
-            <w:pPr>
-              <w:jc w:val="center"/>
-            </w:pPr>
-          </w:p>
-        </w:tc>
-        <w:tc>
-          <w:tcPr>
-            <w:tcW w:w="1572" w:type="dxa"/>
-            <w:vAlign w:val="center"/>
-          </w:tcPr>
-          <w:p>
-            <w:pPr>
-              <w:jc w:val="center"/>
-            </w:pPr>
-          </w:p>
-        </w:tc>
-        <w:tc>
-          <w:tcPr>
-            <w:tcW w:w="1185" w:type="dxa"/>
-            <w:vAlign w:val="center"/>
-          </w:tcPr>
-          <w:p>
-            <w:pPr>
-              <w:jc w:val="center"/>
-            </w:pPr>
-          </w:p>
-        </w:tc>
-        <w:tc>
-          <w:tcPr>
-            <w:tcW w:w="1056" w:type="dxa"/>
-            <w:vAlign w:val="center"/>
-          </w:tcPr>
-          <w:p>
-            <w:pPr>
-              <w:jc w:val="center"/>
-            </w:pPr>
-          </w:p>
-        </w:tc>
-      </w:tr>
-      <w:tr>
-        <w:trPr>
-          <w:jc w:val="center"/>
-        </w:trPr>
-        <w:tc>
-          <w:tcPr>
-            <w:tcW w:w="1507" w:type="dxa"/>
-            <w:vMerge/>
-            <w:vAlign w:val="center"/>
-          </w:tcPr>
-          <w:p>
-            <w:pPr>
-              <w:jc w:val="center"/>
-            </w:pPr>
-          </w:p>
-        </w:tc>
-        <w:tc>
-          <w:tcPr>
-            <w:tcW w:w="1270" w:type="dxa"/>
-            <w:vMerge/>
-            <w:vAlign w:val="center"/>
-          </w:tcPr>
-          <w:p>
-            <w:pPr>
-              <w:jc w:val="center"/>
-            </w:pPr>
-          </w:p>
-        </w:tc>
-        <w:tc>
-          <w:tcPr>
-            <w:tcW w:w="1445" w:type="dxa"/>
-            <w:vMerge/>
-            <w:vAlign w:val="center"/>
-          </w:tcPr>
-          <w:p>
-            <w:pPr>
-              <w:jc w:val="center"/>
-            </w:pPr>
-          </w:p>
-        </w:tc>
-        <w:tc>
-          <w:tcPr>
-            <w:tcW w:w="955" w:type="dxa"/>
-            <w:vMerge/>
-            <w:vAlign w:val="center"/>
-          </w:tcPr>
-          <w:p>
-            <w:pPr>
-              <w:jc w:val="center"/>
-            </w:pPr>
-          </w:p>
-        </w:tc>
-        <w:tc>
-          <w:tcPr>
-            <w:tcW w:w="482" w:type="dxa"/>
-            <w:vAlign w:val="center"/>
-          </w:tcPr>
-          <w:p>
-            <w:pPr>
-              <w:jc w:val="center"/>
-            </w:pPr>
-            <w:r>
-              <w:t>2</w:t>
-            </w:r>
-          </w:p>
-        </w:tc>
-        <w:tc>
-          <w:tcPr>
-            <w:tcW w:w="1572" w:type="dxa"/>
-            <w:vAlign w:val="center"/>
-          </w:tcPr>
-          <w:p>
-            <w:pPr>
-              <w:jc w:val="center"/>
-            </w:pPr>
-          </w:p>
-        </w:tc>
-        <w:tc>
-          <w:tcPr>
-            <w:tcW w:w="1572" w:type="dxa"/>
-            <w:vAlign w:val="center"/>
-          </w:tcPr>
-          <w:p>
-            <w:pPr>
-              <w:jc w:val="center"/>
-            </w:pPr>
-          </w:p>
-        </w:tc>
-        <w:tc>
-          <w:tcPr>
-            <w:tcW w:w="1185" w:type="dxa"/>
-            <w:vAlign w:val="center"/>
-          </w:tcPr>
-          <w:p>
-            <w:pPr>
-              <w:jc w:val="center"/>
-            </w:pPr>
-          </w:p>
-        </w:tc>
-        <w:tc>
-          <w:tcPr>
-            <w:tcW w:w="1056" w:type="dxa"/>
-            <w:vAlign w:val="center"/>
-          </w:tcPr>
-          <w:p>
-            <w:pPr>
-              <w:jc w:val="center"/>
-            </w:pPr>
-          </w:p>
-        </w:tc>
-      </w:tr>
-      <w:tr>
-        <w:trPr>
-          <w:jc w:val="center"/>
-        </w:trPr>
-        <w:tc>
-          <w:tcPr>
-            <w:tcW w:w="1507" w:type="dxa"/>
-            <w:vMerge/>
-            <w:vAlign w:val="center"/>
-          </w:tcPr>
-          <w:p>
-            <w:pPr>
-              <w:jc w:val="center"/>
-            </w:pPr>
-          </w:p>
-        </w:tc>
-        <w:tc>
-          <w:tcPr>
-            <w:tcW w:w="1270" w:type="dxa"/>
-            <w:vMerge/>
-            <w:vAlign w:val="center"/>
-          </w:tcPr>
-          <w:p>
-            <w:pPr>
-              <w:jc w:val="center"/>
-            </w:pPr>
-          </w:p>
-        </w:tc>
-        <w:tc>
-          <w:tcPr>
-            <w:tcW w:w="1445" w:type="dxa"/>
-            <w:vMerge/>
-            <w:vAlign w:val="center"/>
-          </w:tcPr>
-          <w:p>
-            <w:pPr>
-              <w:jc w:val="center"/>
-            </w:pPr>
-          </w:p>
-        </w:tc>
-        <w:tc>
-          <w:tcPr>
-            <w:tcW w:w="955" w:type="dxa"/>
-            <w:vMerge/>
-            <w:vAlign w:val="center"/>
-          </w:tcPr>
-          <w:p>
-            <w:pPr>
-              <w:jc w:val="center"/>
-            </w:pPr>
-          </w:p>
-        </w:tc>
-        <w:tc>
-          <w:tcPr>
-            <w:tcW w:w="482" w:type="dxa"/>
-            <w:vAlign w:val="center"/>
-          </w:tcPr>
-          <w:p>
-            <w:pPr>
-              <w:jc w:val="center"/>
-            </w:pPr>
-            <w:r>
-              <w:t>3</w:t>
-            </w:r>
-          </w:p>
-        </w:tc>
-        <w:tc>
-          <w:tcPr>
-            <w:tcW w:w="1572" w:type="dxa"/>
-            <w:vAlign w:val="center"/>
-          </w:tcPr>
-          <w:p>
-            <w:pPr>
-              <w:jc w:val="center"/>
-            </w:pPr>
-          </w:p>
-        </w:tc>
-        <w:tc>
-          <w:tcPr>
-            <w:tcW w:w="1572" w:type="dxa"/>
-            <w:vAlign w:val="center"/>
-          </w:tcPr>
-          <w:p>
-            <w:pPr>
-              <w:jc w:val="center"/>
-            </w:pPr>
-          </w:p>
-        </w:tc>
-        <w:tc>
-          <w:tcPr>
-            <w:tcW w:w="1185" w:type="dxa"/>
-            <w:vAlign w:val="center"/>
-          </w:tcPr>
-          <w:p>
-            <w:pPr>
-              <w:jc w:val="center"/>
-            </w:pPr>
-          </w:p>
-        </w:tc>
-        <w:tc>
-          <w:tcPr>
-            <w:tcW w:w="1056" w:type="dxa"/>
-            <w:vAlign w:val="center"/>
-          </w:tcPr>
-          <w:p>
-            <w:pPr>
-              <w:jc w:val="center"/>
-            </w:pPr>
-          </w:p>
-        </w:tc>
-      </w:tr>
-      <w:tr>
-        <w:trPr>
-          <w:jc w:val="center"/>
-        </w:trPr>
-        <w:tc>
-          <w:tcPr>
-            <w:tcW w:w="1507" w:type="dxa"/>
-            <w:vMerge/>
-            <w:vAlign w:val="center"/>
-          </w:tcPr>
-          <w:p>
-            <w:pPr>
-              <w:jc w:val="center"/>
-            </w:pPr>
-          </w:p>
-        </w:tc>
-        <w:tc>
-          <w:tcPr>
-            <w:tcW w:w="1270" w:type="dxa"/>
-            <w:vMerge/>
-            <w:vAlign w:val="center"/>
-          </w:tcPr>
-          <w:p>
-            <w:pPr>
-              <w:jc w:val="center"/>
-            </w:pPr>
-          </w:p>
-        </w:tc>
-        <w:tc>
-          <w:tcPr>
-            <w:tcW w:w="1445" w:type="dxa"/>
-            <w:vMerge/>
-            <w:vAlign w:val="center"/>
-          </w:tcPr>
-          <w:p>
-            <w:pPr>
-              <w:jc w:val="center"/>
-            </w:pPr>
-          </w:p>
-        </w:tc>
-        <w:tc>
-          <w:tcPr>
-            <w:tcW w:w="955" w:type="dxa"/>
-            <w:vMerge/>
-            <w:vAlign w:val="center"/>
-          </w:tcPr>
-          <w:p>
-            <w:pPr>
-              <w:jc w:val="center"/>
-            </w:pPr>
-          </w:p>
-        </w:tc>
-        <w:tc>
-          <w:tcPr>
-            <w:tcW w:w="482" w:type="dxa"/>
-            <w:vAlign w:val="center"/>
-          </w:tcPr>
-          <w:p>
-            <w:pPr>
-              <w:jc w:val="center"/>
-            </w:pPr>
-            <w:r>
-              <w:t>4</w:t>
-            </w:r>
-          </w:p>
-        </w:tc>
-        <w:tc>
-          <w:tcPr>
-            <w:tcW w:w="1572" w:type="dxa"/>
-            <w:vAlign w:val="center"/>
-          </w:tcPr>
-          <w:p>
-            <w:pPr>
-              <w:jc w:val="center"/>
-            </w:pPr>
-          </w:p>
-        </w:tc>
-        <w:tc>
-          <w:tcPr>
-            <w:tcW w:w="1572" w:type="dxa"/>
-            <w:vAlign w:val="center"/>
-          </w:tcPr>
-          <w:p>
-            <w:pPr>
-              <w:jc w:val="center"/>
-            </w:pPr>
-          </w:p>
-        </w:tc>
-        <w:tc>
-          <w:tcPr>
-            <w:tcW w:w="1185" w:type="dxa"/>
-            <w:vAlign w:val="center"/>
-          </w:tcPr>
-          <w:p>
-            <w:pPr>
-              <w:jc w:val="center"/>
-            </w:pPr>
-          </w:p>
-        </w:tc>
-        <w:tc>
-          <w:tcPr>
-            <w:tcW w:w="1056" w:type="dxa"/>
-            <w:vAlign w:val="center"/>
-          </w:tcPr>
-          <w:p>
-            <w:pPr>
-              <w:jc w:val="center"/>
-            </w:pPr>
-          </w:p>
-        </w:tc>
-      </w:tr>
-      <w:tr>
-        <w:trPr>
-          <w:jc w:val="center"/>
-        </w:trPr>
-        <w:tc>
-          <w:tcPr>
-            <w:tcW w:w="1507" w:type="dxa"/>
-            <w:vMerge/>
-            <w:vAlign w:val="center"/>
-          </w:tcPr>
-          <w:p>
-            <w:pPr>
-              <w:jc w:val="center"/>
-            </w:pPr>
-          </w:p>
-        </w:tc>
-        <w:tc>
-          <w:tcPr>
-            <w:tcW w:w="1270" w:type="dxa"/>
-            <w:vMerge/>
-            <w:vAlign w:val="center"/>
-          </w:tcPr>
-          <w:p>
-            <w:pPr>
-              <w:jc w:val="center"/>
-            </w:pPr>
-          </w:p>
-        </w:tc>
-        <w:tc>
-          <w:tcPr>
-            <w:tcW w:w="1445" w:type="dxa"/>
-            <w:vMerge/>
-            <w:vAlign w:val="center"/>
-          </w:tcPr>
-          <w:p>
-            <w:pPr>
-              <w:jc w:val="center"/>
-            </w:pPr>
-          </w:p>
-        </w:tc>
-        <w:tc>
-          <w:tcPr>
-            <w:tcW w:w="955" w:type="dxa"/>
-            <w:vMerge/>
-            <w:vAlign w:val="center"/>
-          </w:tcPr>
-          <w:p>
-            <w:pPr>
-              <w:jc w:val="center"/>
-            </w:pPr>
-          </w:p>
-        </w:tc>
-        <w:tc>
-          <w:tcPr>
-            <w:tcW w:w="482" w:type="dxa"/>
-            <w:vAlign w:val="center"/>
-          </w:tcPr>
-          <w:p>
-            <w:pPr>
-              <w:jc w:val="center"/>
-            </w:pPr>
-            <w:r>
-              <w:t>5</w:t>
-            </w:r>
-          </w:p>
-        </w:tc>
-        <w:tc>
-          <w:tcPr>
-            <w:tcW w:w="1572" w:type="dxa"/>
-            <w:vAlign w:val="center"/>
-          </w:tcPr>
-          <w:p>
-            <w:pPr>
-              <w:jc w:val="center"/>
-            </w:pPr>
-          </w:p>
-        </w:tc>
-        <w:tc>
-          <w:tcPr>
-            <w:tcW w:w="1572" w:type="dxa"/>
-            <w:vAlign w:val="center"/>
-          </w:tcPr>
-          <w:p>
-            <w:pPr>
-              <w:jc w:val="center"/>
-            </w:pPr>
-          </w:p>
-        </w:tc>
-        <w:tc>
-          <w:tcPr>
-            <w:tcW w:w="1185" w:type="dxa"/>
-            <w:vAlign w:val="center"/>
-          </w:tcPr>
-          <w:p>
-            <w:pPr>
-              <w:jc w:val="center"/>
-            </w:pPr>
-          </w:p>
-        </w:tc>
-        <w:tc>
-          <w:tcPr>
-            <w:tcW w:w="1056" w:type="dxa"/>
-            <w:vAlign w:val="center"/>
-          </w:tcPr>
-          <w:p>
-            <w:pPr>
-              <w:jc w:val="center"/>
-            </w:pPr>
-          </w:p>
-        </w:tc>
-      </w:tr>
-      <w:tr>
-        <w:trPr>
-          <w:jc w:val="center"/>
-        </w:trPr>
-        <w:tc>
-          <w:tcPr>
-            <w:tcW w:w="1507" w:type="dxa"/>
-            <w:vMerge/>
-            <w:vAlign w:val="center"/>
-          </w:tcPr>
-          <w:p>
-            <w:pPr>
-              <w:jc w:val="center"/>
-            </w:pPr>
-          </w:p>
-        </w:tc>
-        <w:tc>
-          <w:tcPr>
-            <w:tcW w:w="1270" w:type="dxa"/>
-            <w:vMerge/>
-            <w:vAlign w:val="center"/>
-          </w:tcPr>
-          <w:p>
-            <w:pPr>
-              <w:jc w:val="center"/>
-            </w:pPr>
-          </w:p>
-        </w:tc>
-        <w:tc>
-          <w:tcPr>
-            <w:tcW w:w="1445" w:type="dxa"/>
-            <w:vMerge/>
-            <w:vAlign w:val="center"/>
-          </w:tcPr>
-          <w:p>
-            <w:pPr>
-              <w:jc w:val="center"/>
-            </w:pPr>
-          </w:p>
-        </w:tc>
-        <w:tc>
-          <w:tcPr>
-            <w:tcW w:w="955" w:type="dxa"/>
-            <w:vMerge w:val="restart"/>
-            <w:vAlign w:val="center"/>
-          </w:tcPr>
-          <w:p>
-            <w:pPr>
-              <w:jc w:val="center"/>
-            </w:pPr>
-            <w:r>
-              <w:t>0.50</w:t>
-            </w:r>
-          </w:p>
-        </w:tc>
-        <w:tc>
-          <w:tcPr>
-            <w:tcW w:w="482" w:type="dxa"/>
-            <w:vAlign w:val="center"/>
-          </w:tcPr>
-          <w:p>
-            <w:pPr>
-              <w:jc w:val="center"/>
-            </w:pPr>
-            <w:r>
-              <w:t>1</w:t>
-            </w:r>
-          </w:p>
-        </w:tc>
-        <w:tc>
-          <w:tcPr>
-            <w:tcW w:w="1572" w:type="dxa"/>
-            <w:vAlign w:val="center"/>
-          </w:tcPr>
-          <w:p>
-            <w:pPr>
-              <w:jc w:val="center"/>
-            </w:pPr>
-          </w:p>
-        </w:tc>
-        <w:tc>
-          <w:tcPr>
-            <w:tcW w:w="1572" w:type="dxa"/>
-            <w:vAlign w:val="center"/>
-          </w:tcPr>
-          <w:p>
-            <w:pPr>
-              <w:jc w:val="center"/>
-            </w:pPr>
-          </w:p>
-        </w:tc>
-        <w:tc>
-          <w:tcPr>
-            <w:tcW w:w="1185" w:type="dxa"/>
-            <w:vAlign w:val="center"/>
-          </w:tcPr>
-          <w:p>
-            <w:pPr>
-              <w:jc w:val="center"/>
-            </w:pPr>
-          </w:p>
-        </w:tc>
-        <w:tc>
-          <w:tcPr>
-            <w:tcW w:w="1056" w:type="dxa"/>
-            <w:vAlign w:val="center"/>
-          </w:tcPr>
-          <w:p>
-            <w:pPr>
-              <w:jc w:val="center"/>
-            </w:pPr>
-          </w:p>
-        </w:tc>
-      </w:tr>
-      <w:tr>
-        <w:trPr>
-          <w:jc w:val="center"/>
-        </w:trPr>
-        <w:tc>
-          <w:tcPr>
-            <w:tcW w:w="1507" w:type="dxa"/>
-            <w:vMerge/>
-            <w:vAlign w:val="center"/>
-          </w:tcPr>
-          <w:p>
-            <w:pPr>
-              <w:jc w:val="center"/>
-            </w:pPr>
-          </w:p>
-        </w:tc>
-        <w:tc>
-          <w:tcPr>
-            <w:tcW w:w="1270" w:type="dxa"/>
-            <w:vMerge/>
-            <w:vAlign w:val="center"/>
-          </w:tcPr>
-          <w:p>
-            <w:pPr>
-              <w:jc w:val="center"/>
-            </w:pPr>
-          </w:p>
-        </w:tc>
-        <w:tc>
-          <w:tcPr>
-            <w:tcW w:w="1445" w:type="dxa"/>
-            <w:vMerge/>
-            <w:vAlign w:val="center"/>
-          </w:tcPr>
-          <w:p>
-            <w:pPr>
-              <w:jc w:val="center"/>
-            </w:pPr>
-          </w:p>
-        </w:tc>
-        <w:tc>
-          <w:tcPr>
-            <w:tcW w:w="955" w:type="dxa"/>
-            <w:vMerge/>
-            <w:vAlign w:val="center"/>
-          </w:tcPr>
-          <w:p>
-            <w:pPr>
-              <w:jc w:val="center"/>
-            </w:pPr>
-          </w:p>
-        </w:tc>
-        <w:tc>
-          <w:tcPr>
-            <w:tcW w:w="482" w:type="dxa"/>
-            <w:vAlign w:val="center"/>
-          </w:tcPr>
-          <w:p>
-            <w:pPr>
-              <w:jc w:val="center"/>
-            </w:pPr>
-            <w:r>
-              <w:t>2</w:t>
-            </w:r>
-          </w:p>
-        </w:tc>
-        <w:tc>
-          <w:tcPr>
-            <w:tcW w:w="1572" w:type="dxa"/>
-            <w:vAlign w:val="center"/>
-          </w:tcPr>
-          <w:p>
-            <w:pPr>
-              <w:jc w:val="center"/>
-            </w:pPr>
-          </w:p>
-        </w:tc>
-        <w:tc>
-          <w:tcPr>
-            <w:tcW w:w="1572" w:type="dxa"/>
-            <w:vAlign w:val="center"/>
-          </w:tcPr>
-          <w:p>
-            <w:pPr>
-              <w:jc w:val="center"/>
-            </w:pPr>
-          </w:p>
-        </w:tc>
-        <w:tc>
-          <w:tcPr>
-            <w:tcW w:w="1185" w:type="dxa"/>
-            <w:vAlign w:val="center"/>
-          </w:tcPr>
-          <w:p>
-            <w:pPr>
-              <w:jc w:val="center"/>
-            </w:pPr>
-          </w:p>
-        </w:tc>
-        <w:tc>
-          <w:tcPr>
-            <w:tcW w:w="1056" w:type="dxa"/>
-            <w:vAlign w:val="center"/>
-          </w:tcPr>
-          <w:p>
-            <w:pPr>
-              <w:jc w:val="center"/>
-            </w:pPr>
-          </w:p>
-        </w:tc>
-      </w:tr>
-      <w:tr>
-        <w:trPr>
-          <w:jc w:val="center"/>
-        </w:trPr>
-        <w:tc>
-          <w:tcPr>
-            <w:tcW w:w="1507" w:type="dxa"/>
-            <w:vMerge/>
-            <w:vAlign w:val="center"/>
-          </w:tcPr>
-          <w:p>
-            <w:pPr>
-              <w:jc w:val="center"/>
-            </w:pPr>
-          </w:p>
-        </w:tc>
-        <w:tc>
-          <w:tcPr>
-            <w:tcW w:w="1270" w:type="dxa"/>
-            <w:vMerge/>
-            <w:vAlign w:val="center"/>
-          </w:tcPr>
-          <w:p>
-            <w:pPr>
-              <w:jc w:val="center"/>
-            </w:pPr>
-          </w:p>
-        </w:tc>
-        <w:tc>
-          <w:tcPr>
-            <w:tcW w:w="1445" w:type="dxa"/>
-            <w:vMerge/>
-            <w:vAlign w:val="center"/>
-          </w:tcPr>
-          <w:p>
-            <w:pPr>
-              <w:jc w:val="center"/>
-            </w:pPr>
-          </w:p>
-        </w:tc>
-        <w:tc>
-          <w:tcPr>
-            <w:tcW w:w="955" w:type="dxa"/>
-            <w:vMerge/>
-            <w:vAlign w:val="center"/>
-          </w:tcPr>
-          <w:p>
-            <w:pPr>
-              <w:jc w:val="center"/>
-            </w:pPr>
-          </w:p>
-        </w:tc>
-        <w:tc>
-          <w:tcPr>
-            <w:tcW w:w="482" w:type="dxa"/>
-            <w:vAlign w:val="center"/>
-          </w:tcPr>
-          <w:p>
-            <w:pPr>
-              <w:jc w:val="center"/>
-            </w:pPr>
-            <w:r>
-              <w:t>3</w:t>
-            </w:r>
-          </w:p>
-        </w:tc>
-        <w:tc>
-          <w:tcPr>
-            <w:tcW w:w="1572" w:type="dxa"/>
-            <w:vAlign w:val="center"/>
-          </w:tcPr>
-          <w:p>
-            <w:pPr>
-              <w:jc w:val="center"/>
-            </w:pPr>
-          </w:p>
-        </w:tc>
-        <w:tc>
-          <w:tcPr>
-            <w:tcW w:w="1572" w:type="dxa"/>
-            <w:vAlign w:val="center"/>
-          </w:tcPr>
-          <w:p>
-            <w:pPr>
-              <w:jc w:val="center"/>
-            </w:pPr>
-          </w:p>
-        </w:tc>
-        <w:tc>
-          <w:tcPr>
-            <w:tcW w:w="1185" w:type="dxa"/>
-            <w:vAlign w:val="center"/>
-          </w:tcPr>
-          <w:p>
-            <w:pPr>
-              <w:jc w:val="center"/>
-            </w:pPr>
-          </w:p>
-        </w:tc>
-        <w:tc>
-          <w:tcPr>
-            <w:tcW w:w="1056" w:type="dxa"/>
-            <w:vAlign w:val="center"/>
-          </w:tcPr>
-          <w:p>
-            <w:pPr>
-              <w:jc w:val="center"/>
-            </w:pPr>
-          </w:p>
-        </w:tc>
-      </w:tr>
-      <w:tr>
-        <w:trPr>
-          <w:jc w:val="center"/>
-        </w:trPr>
-        <w:tc>
-          <w:tcPr>
-            <w:tcW w:w="1507" w:type="dxa"/>
-            <w:vMerge/>
-            <w:vAlign w:val="center"/>
-          </w:tcPr>
-          <w:p>
-            <w:pPr>
-              <w:jc w:val="center"/>
-            </w:pPr>
-          </w:p>
-        </w:tc>
-        <w:tc>
-          <w:tcPr>
-            <w:tcW w:w="1270" w:type="dxa"/>
-            <w:vMerge/>
-            <w:vAlign w:val="center"/>
-          </w:tcPr>
-          <w:p>
-            <w:pPr>
-              <w:jc w:val="center"/>
-            </w:pPr>
-          </w:p>
-        </w:tc>
-        <w:tc>
-          <w:tcPr>
-            <w:tcW w:w="1445" w:type="dxa"/>
-            <w:vMerge/>
-            <w:vAlign w:val="center"/>
-          </w:tcPr>
-          <w:p>
-            <w:pPr>
-              <w:jc w:val="center"/>
-            </w:pPr>
-          </w:p>
-        </w:tc>
-        <w:tc>
-          <w:tcPr>
-            <w:tcW w:w="955" w:type="dxa"/>
-            <w:vMerge/>
-            <w:vAlign w:val="center"/>
-          </w:tcPr>
-          <w:p>
-            <w:pPr>
-              <w:jc w:val="center"/>
-            </w:pPr>
-          </w:p>
-        </w:tc>
-        <w:tc>
-          <w:tcPr>
-            <w:tcW w:w="482" w:type="dxa"/>
-            <w:vAlign w:val="center"/>
-          </w:tcPr>
-          <w:p>
-            <w:pPr>
-              <w:jc w:val="center"/>
-            </w:pPr>
-            <w:r>
-              <w:t>4</w:t>
-            </w:r>
-          </w:p>
-        </w:tc>
-        <w:tc>
-          <w:tcPr>
-            <w:tcW w:w="1572" w:type="dxa"/>
-            <w:vAlign w:val="center"/>
-          </w:tcPr>
-          <w:p>
-            <w:pPr>
-              <w:jc w:val="center"/>
-            </w:pPr>
-          </w:p>
-        </w:tc>
-        <w:tc>
-          <w:tcPr>
-            <w:tcW w:w="1572" w:type="dxa"/>
-            <w:vAlign w:val="center"/>
-          </w:tcPr>
-          <w:p>
-            <w:pPr>
-              <w:jc w:val="center"/>
-            </w:pPr>
-          </w:p>
-        </w:tc>
-        <w:tc>
-          <w:tcPr>
-            <w:tcW w:w="1185" w:type="dxa"/>
-            <w:vAlign w:val="center"/>
-          </w:tcPr>
-          <w:p>
-            <w:pPr>
-              <w:jc w:val="center"/>
-            </w:pPr>
-          </w:p>
-        </w:tc>
-        <w:tc>
-          <w:tcPr>
-            <w:tcW w:w="1056" w:type="dxa"/>
-            <w:vAlign w:val="center"/>
-          </w:tcPr>
-          <w:p>
-            <w:pPr>
-              <w:jc w:val="center"/>
-            </w:pPr>
-          </w:p>
-        </w:tc>
-      </w:tr>
-      <w:tr>
-        <w:trPr>
-          <w:jc w:val="center"/>
-        </w:trPr>
-        <w:tc>
-          <w:tcPr>
-            <w:tcW w:w="1507" w:type="dxa"/>
-            <w:vMerge/>
-            <w:vAlign w:val="center"/>
-          </w:tcPr>
-          <w:p>
-            <w:pPr>
-              <w:jc w:val="center"/>
-            </w:pPr>
-          </w:p>
-        </w:tc>
-        <w:tc>
-          <w:tcPr>
-            <w:tcW w:w="1270" w:type="dxa"/>
-            <w:vMerge/>
-            <w:vAlign w:val="center"/>
-          </w:tcPr>
-          <w:p>
-            <w:pPr>
-              <w:jc w:val="center"/>
-            </w:pPr>
-          </w:p>
-        </w:tc>
-        <w:tc>
-          <w:tcPr>
-            <w:tcW w:w="1445" w:type="dxa"/>
-            <w:vMerge/>
-            <w:vAlign w:val="center"/>
-          </w:tcPr>
-          <w:p>
-            <w:pPr>
-              <w:jc w:val="center"/>
-            </w:pPr>
-          </w:p>
-        </w:tc>
-        <w:tc>
-          <w:tcPr>
-            <w:tcW w:w="955" w:type="dxa"/>
-            <w:vMerge/>
-            <w:vAlign w:val="center"/>
-          </w:tcPr>
-          <w:p>
-            <w:pPr>
-              <w:jc w:val="center"/>
-            </w:pPr>
-          </w:p>
-        </w:tc>
-        <w:tc>
-          <w:tcPr>
-            <w:tcW w:w="482" w:type="dxa"/>
-            <w:vAlign w:val="center"/>
-          </w:tcPr>
-          <w:p>
-            <w:pPr>
-              <w:jc w:val="center"/>
-            </w:pPr>
-            <w:r>
-              <w:t>5</w:t>
-            </w:r>
-          </w:p>
-        </w:tc>
-        <w:tc>
-          <w:tcPr>
-            <w:tcW w:w="1572" w:type="dxa"/>
-            <w:vAlign w:val="center"/>
-          </w:tcPr>
-          <w:p>
-            <w:pPr>
-              <w:jc w:val="center"/>
-            </w:pPr>
-          </w:p>
-        </w:tc>
-        <w:tc>
-          <w:tcPr>
-            <w:tcW w:w="1572" w:type="dxa"/>
-            <w:vAlign w:val="center"/>
-          </w:tcPr>
-          <w:p>
-            <w:pPr>
-              <w:jc w:val="center"/>
-            </w:pPr>
-          </w:p>
-        </w:tc>
-        <w:tc>
-          <w:tcPr>
-            <w:tcW w:w="1185" w:type="dxa"/>
-            <w:vAlign w:val="center"/>
-          </w:tcPr>
-          <w:p>
-            <w:pPr>
-              <w:jc w:val="center"/>
-            </w:pPr>
-          </w:p>
-        </w:tc>
-        <w:tc>
-          <w:tcPr>
-            <w:tcW w:w="1056" w:type="dxa"/>
-            <w:vAlign w:val="center"/>
-          </w:tcPr>
-          <w:p>
-            <w:pPr>
-              <w:jc w:val="center"/>
-            </w:pPr>
-          </w:p>
-        </w:tc>
-      </w:tr>
-      <w:tr>
-        <w:trPr>
-          <w:jc w:val="center"/>
-        </w:trPr>
-        <w:tc>
-          <w:tcPr>
-            <w:tcW w:w="1507" w:type="dxa"/>
-            <w:vMerge/>
-            <w:vAlign w:val="center"/>
-          </w:tcPr>
-          <w:p>
-            <w:pPr>
-              <w:jc w:val="center"/>
-            </w:pPr>
-          </w:p>
-        </w:tc>
-        <w:tc>
-          <w:tcPr>
-            <w:tcW w:w="1270" w:type="dxa"/>
-            <w:vMerge/>
-            <w:vAlign w:val="center"/>
-          </w:tcPr>
-          <w:p>
-            <w:pPr>
-              <w:jc w:val="center"/>
-            </w:pPr>
-          </w:p>
-        </w:tc>
-        <w:tc>
-          <w:tcPr>
-            <w:tcW w:w="1445" w:type="dxa"/>
-            <w:vMerge/>
-            <w:vAlign w:val="center"/>
-          </w:tcPr>
-          <w:p>
-            <w:pPr>
-              <w:jc w:val="center"/>
-            </w:pPr>
-          </w:p>
-        </w:tc>
-        <w:tc>
-          <w:tcPr>
-            <w:tcW w:w="955" w:type="dxa"/>
-            <w:vMerge w:val="restart"/>
-            <w:vAlign w:val="center"/>
-          </w:tcPr>
-          <w:p>
-            <w:pPr>
-              <w:jc w:val="center"/>
-            </w:pPr>
-            <w:r>
-              <w:t>0.875</w:t>
-            </w:r>
-          </w:p>
-        </w:tc>
-        <w:tc>
-          <w:tcPr>
-            <w:tcW w:w="482" w:type="dxa"/>
-            <w:vAlign w:val="center"/>
-          </w:tcPr>
-          <w:p>
-            <w:pPr>
-              <w:jc w:val="center"/>
-            </w:pPr>
-            <w:r>
-              <w:t>1</w:t>
-            </w:r>
-          </w:p>
-        </w:tc>
-        <w:tc>
-          <w:tcPr>
-            <w:tcW w:w="1572" w:type="dxa"/>
-            <w:vAlign w:val="center"/>
-          </w:tcPr>
-          <w:p>
-            <w:pPr>
-              <w:jc w:val="center"/>
-            </w:pPr>
-          </w:p>
-        </w:tc>
-        <w:tc>
-          <w:tcPr>
-            <w:tcW w:w="1572" w:type="dxa"/>
-            <w:vAlign w:val="center"/>
-          </w:tcPr>
-          <w:p>
-            <w:pPr>
-              <w:jc w:val="center"/>
-            </w:pPr>
-          </w:p>
-        </w:tc>
-        <w:tc>
-          <w:tcPr>
-            <w:tcW w:w="1185" w:type="dxa"/>
-            <w:vAlign w:val="center"/>
-          </w:tcPr>
-          <w:p>
-            <w:pPr>
-              <w:jc w:val="center"/>
-            </w:pPr>
-          </w:p>
-        </w:tc>
-        <w:tc>
-          <w:tcPr>
-            <w:tcW w:w="1056" w:type="dxa"/>
-            <w:vAlign w:val="center"/>
-          </w:tcPr>
-          <w:p>
-            <w:pPr>
-              <w:jc w:val="center"/>
-            </w:pPr>
-          </w:p>
-        </w:tc>
-      </w:tr>
-      <w:tr>
-        <w:trPr>
-          <w:jc w:val="center"/>
-        </w:trPr>
-        <w:tc>
-          <w:tcPr>
-            <w:tcW w:w="1507" w:type="dxa"/>
-            <w:vMerge/>
-            <w:vAlign w:val="center"/>
-          </w:tcPr>
-          <w:p>
-            <w:pPr>
-              <w:jc w:val="center"/>
-            </w:pPr>
-          </w:p>
-        </w:tc>
-        <w:tc>
-          <w:tcPr>
-            <w:tcW w:w="1270" w:type="dxa"/>
-            <w:vMerge/>
-            <w:vAlign w:val="center"/>
-          </w:tcPr>
-          <w:p>
-            <w:pPr>
-              <w:jc w:val="center"/>
-            </w:pPr>
-          </w:p>
-        </w:tc>
-        <w:tc>
-          <w:tcPr>
-            <w:tcW w:w="1445" w:type="dxa"/>
-            <w:vMerge/>
-            <w:vAlign w:val="center"/>
-          </w:tcPr>
-          <w:p>
-            <w:pPr>
-              <w:jc w:val="center"/>
-            </w:pPr>
-          </w:p>
-        </w:tc>
-        <w:tc>
-          <w:tcPr>
-            <w:tcW w:w="955" w:type="dxa"/>
-            <w:vMerge/>
-            <w:vAlign w:val="center"/>
-          </w:tcPr>
-          <w:p>
-            <w:pPr>
-              <w:jc w:val="center"/>
-            </w:pPr>
-          </w:p>
-        </w:tc>
-        <w:tc>
-          <w:tcPr>
-            <w:tcW w:w="482" w:type="dxa"/>
-            <w:vAlign w:val="center"/>
-          </w:tcPr>
-          <w:p>
-            <w:pPr>
-              <w:jc w:val="center"/>
-            </w:pPr>
-            <w:r>
-              <w:t>2</w:t>
-            </w:r>
-          </w:p>
-        </w:tc>
-        <w:tc>
-          <w:tcPr>
-            <w:tcW w:w="1572" w:type="dxa"/>
-            <w:vAlign w:val="center"/>
-          </w:tcPr>
-          <w:p>
-            <w:pPr>
-              <w:jc w:val="center"/>
-            </w:pPr>
-          </w:p>
-        </w:tc>
-        <w:tc>
-          <w:tcPr>
-            <w:tcW w:w="1572" w:type="dxa"/>
-            <w:vAlign w:val="center"/>
-          </w:tcPr>
-          <w:p>
-            <w:pPr>
-              <w:jc w:val="center"/>
-            </w:pPr>
-          </w:p>
-        </w:tc>
-        <w:tc>
-          <w:tcPr>
-            <w:tcW w:w="1185" w:type="dxa"/>
-            <w:vAlign w:val="center"/>
-          </w:tcPr>
-          <w:p>
-            <w:pPr>
-              <w:jc w:val="center"/>
-            </w:pPr>
-          </w:p>
-        </w:tc>
-        <w:tc>
-          <w:tcPr>
-            <w:tcW w:w="1056" w:type="dxa"/>
-            <w:vAlign w:val="center"/>
-          </w:tcPr>
-          <w:p>
-            <w:pPr>
-              <w:jc w:val="center"/>
-            </w:pPr>
-          </w:p>
-        </w:tc>
-      </w:tr>
-      <w:tr>
-        <w:trPr>
-          <w:jc w:val="center"/>
-        </w:trPr>
-        <w:tc>
-          <w:tcPr>
-            <w:tcW w:w="1507" w:type="dxa"/>
-            <w:vMerge/>
-            <w:vAlign w:val="center"/>
-          </w:tcPr>
-          <w:p>
-            <w:pPr>
-              <w:jc w:val="center"/>
-            </w:pPr>
-          </w:p>
-        </w:tc>
-        <w:tc>
-          <w:tcPr>
-            <w:tcW w:w="1270" w:type="dxa"/>
-            <w:vMerge/>
-            <w:vAlign w:val="center"/>
-          </w:tcPr>
-          <w:p>
-            <w:pPr>
-              <w:jc w:val="center"/>
-            </w:pPr>
-          </w:p>
-        </w:tc>
-        <w:tc>
-          <w:tcPr>
-            <w:tcW w:w="1445" w:type="dxa"/>
-            <w:vMerge/>
-            <w:vAlign w:val="center"/>
-          </w:tcPr>
-          <w:p>
-            <w:pPr>
-              <w:jc w:val="center"/>
-            </w:pPr>
-          </w:p>
-        </w:tc>
-        <w:tc>
-          <w:tcPr>
-            <w:tcW w:w="955" w:type="dxa"/>
-            <w:vMerge/>
-            <w:vAlign w:val="center"/>
-          </w:tcPr>
-          <w:p>
-            <w:pPr>
-              <w:jc w:val="center"/>
-            </w:pPr>
-          </w:p>
-        </w:tc>
-        <w:tc>
-          <w:tcPr>
-            <w:tcW w:w="482" w:type="dxa"/>
-            <w:vAlign w:val="center"/>
-          </w:tcPr>
-          <w:p>
-            <w:pPr>
-              <w:jc w:val="center"/>
-            </w:pPr>
-            <w:r>
-              <w:t>3</w:t>
-            </w:r>
-          </w:p>
-        </w:tc>
-        <w:tc>
-          <w:tcPr>
-            <w:tcW w:w="1572" w:type="dxa"/>
-            <w:vAlign w:val="center"/>
-          </w:tcPr>
-          <w:p>
-            <w:pPr>
-              <w:jc w:val="center"/>
-            </w:pPr>
-          </w:p>
-        </w:tc>
-        <w:tc>
-          <w:tcPr>
-            <w:tcW w:w="1572" w:type="dxa"/>
-            <w:vAlign w:val="center"/>
-          </w:tcPr>
-          <w:p>
-            <w:pPr>
-              <w:jc w:val="center"/>
-            </w:pPr>
-          </w:p>
-        </w:tc>
-        <w:tc>
-          <w:tcPr>
-            <w:tcW w:w="1185" w:type="dxa"/>
-            <w:vAlign w:val="center"/>
-          </w:tcPr>
-          <w:p>
-            <w:pPr>
-              <w:jc w:val="center"/>
-            </w:pPr>
-          </w:p>
-        </w:tc>
-        <w:tc>
-          <w:tcPr>
-            <w:tcW w:w="1056" w:type="dxa"/>
-            <w:vAlign w:val="center"/>
-          </w:tcPr>
-          <w:p>
-            <w:pPr>
-              <w:jc w:val="center"/>
-            </w:pPr>
-          </w:p>
-        </w:tc>
-      </w:tr>
-      <w:tr>
-        <w:trPr>
-          <w:jc w:val="center"/>
-        </w:trPr>
-        <w:tc>
-          <w:tcPr>
-            <w:tcW w:w="1507" w:type="dxa"/>
-            <w:vMerge/>
-            <w:vAlign w:val="center"/>
-          </w:tcPr>
-          <w:p>
-            <w:pPr>
-              <w:jc w:val="center"/>
-            </w:pPr>
-          </w:p>
-        </w:tc>
-        <w:tc>
-          <w:tcPr>
-            <w:tcW w:w="1270" w:type="dxa"/>
-            <w:vMerge/>
-            <w:vAlign w:val="center"/>
-          </w:tcPr>
-          <w:p>
-            <w:pPr>
-              <w:jc w:val="center"/>
-            </w:pPr>
-          </w:p>
-        </w:tc>
-        <w:tc>
-          <w:tcPr>
-            <w:tcW w:w="1445" w:type="dxa"/>
-            <w:vMerge/>
-            <w:vAlign w:val="center"/>
-          </w:tcPr>
-          <w:p>
-            <w:pPr>
-              <w:jc w:val="center"/>
-            </w:pPr>
-          </w:p>
-        </w:tc>
-        <w:tc>
-          <w:tcPr>
-            <w:tcW w:w="955" w:type="dxa"/>
-            <w:vMerge/>
-            <w:vAlign w:val="center"/>
-          </w:tcPr>
-          <w:p>
-            <w:pPr>
-              <w:jc w:val="center"/>
-            </w:pPr>
-          </w:p>
-        </w:tc>
-        <w:tc>
-          <w:tcPr>
-            <w:tcW w:w="482" w:type="dxa"/>
-            <w:vAlign w:val="center"/>
-          </w:tcPr>
-          <w:p>
-            <w:pPr>
-              <w:jc w:val="center"/>
-            </w:pPr>
-            <w:r>
-              <w:t>4</w:t>
-            </w:r>
-          </w:p>
-        </w:tc>
-        <w:tc>
-          <w:tcPr>
-            <w:tcW w:w="1572" w:type="dxa"/>
-            <w:vAlign w:val="center"/>
-          </w:tcPr>
-          <w:p>
-            <w:pPr>
-              <w:jc w:val="center"/>
-            </w:pPr>
-          </w:p>
-        </w:tc>
-        <w:tc>
-          <w:tcPr>
-            <w:tcW w:w="1572" w:type="dxa"/>
-            <w:vAlign w:val="center"/>
-          </w:tcPr>
-          <w:p>
-            <w:pPr>
-              <w:jc w:val="center"/>
-            </w:pPr>
-          </w:p>
-        </w:tc>
-        <w:tc>
-          <w:tcPr>
-            <w:tcW w:w="1185" w:type="dxa"/>
-            <w:vAlign w:val="center"/>
-          </w:tcPr>
-          <w:p>
-            <w:pPr>
-              <w:jc w:val="center"/>
-            </w:pPr>
-          </w:p>
-        </w:tc>
-        <w:tc>
-          <w:tcPr>
-            <w:tcW w:w="1056" w:type="dxa"/>
-            <w:vAlign w:val="center"/>
-          </w:tcPr>
-          <w:p>
-            <w:pPr>
-              <w:jc w:val="center"/>
-            </w:pPr>
-          </w:p>
-        </w:tc>
-      </w:tr>
-      <w:tr>
-        <w:trPr>
-          <w:jc w:val="center"/>
-        </w:trPr>
-        <w:tc>
-          <w:tcPr>
-            <w:tcW w:w="1507" w:type="dxa"/>
-            <w:vMerge/>
-            <w:vAlign w:val="center"/>
-          </w:tcPr>
-          <w:p>
-            <w:pPr>
-              <w:jc w:val="center"/>
-            </w:pPr>
-          </w:p>
-        </w:tc>
-        <w:tc>
-          <w:tcPr>
-            <w:tcW w:w="1270" w:type="dxa"/>
-            <w:vMerge/>
-            <w:vAlign w:val="center"/>
-          </w:tcPr>
-          <w:p>
-            <w:pPr>
-              <w:jc w:val="center"/>
-            </w:pPr>
-          </w:p>
-        </w:tc>
-        <w:tc>
-          <w:tcPr>
-            <w:tcW w:w="1445" w:type="dxa"/>
-            <w:vMerge/>
-            <w:vAlign w:val="center"/>
-          </w:tcPr>
-          <w:p>
-            <w:pPr>
-              <w:jc w:val="center"/>
-            </w:pPr>
-          </w:p>
-        </w:tc>
-        <w:tc>
-          <w:tcPr>
-            <w:tcW w:w="955" w:type="dxa"/>
-            <w:vMerge/>
-            <w:vAlign w:val="center"/>
-          </w:tcPr>
-          <w:p>
-            <w:pPr>
-              <w:jc w:val="center"/>
-            </w:pPr>
-          </w:p>
-        </w:tc>
-        <w:tc>
-          <w:tcPr>
-            <w:tcW w:w="482" w:type="dxa"/>
-            <w:vAlign w:val="center"/>
-          </w:tcPr>
-          <w:p>
-            <w:pPr>
-              <w:jc w:val="center"/>
-            </w:pPr>
-            <w:r>
-              <w:t>5</w:t>
-            </w:r>
-          </w:p>
-        </w:tc>
-        <w:tc>
-          <w:tcPr>
-            <w:tcW w:w="1572" w:type="dxa"/>
-            <w:vAlign w:val="center"/>
-          </w:tcPr>
-          <w:p>
-            <w:pPr>
-              <w:jc w:val="center"/>
-            </w:pPr>
-          </w:p>
-        </w:tc>
-        <w:tc>
-          <w:tcPr>
-            <w:tcW w:w="1572" w:type="dxa"/>
-            <w:vAlign w:val="center"/>
-          </w:tcPr>
-          <w:p>
-            <w:pPr>
-              <w:jc w:val="center"/>
-            </w:pPr>
-          </w:p>
-        </w:tc>
-        <w:tc>
-          <w:tcPr>
-            <w:tcW w:w="1185" w:type="dxa"/>
-            <w:vAlign w:val="center"/>
-          </w:tcPr>
-          <w:p>
-            <w:pPr>
-              <w:jc w:val="center"/>
-            </w:pPr>
-          </w:p>
-        </w:tc>
-        <w:tc>
-          <w:tcPr>
-            <w:tcW w:w="1056" w:type="dxa"/>
-            <w:vAlign w:val="center"/>
-          </w:tcPr>
-          <w:p>
-            <w:pPr>
-              <w:jc w:val="center"/>
-            </w:pPr>
-          </w:p>
-        </w:tc>
-      </w:tr>
-      <w:tr>
-        <w:trPr>
-          <w:jc w:val="center"/>
-        </w:trPr>
-        <w:tc>
-          <w:tcPr>
-            <w:tcW w:w="1507" w:type="dxa"/>
-            <w:vMerge/>
-            <w:vAlign w:val="center"/>
-          </w:tcPr>
-          <w:p>
-            <w:pPr>
-              <w:jc w:val="center"/>
-            </w:pPr>
-          </w:p>
-        </w:tc>
-        <w:tc>
-          <w:tcPr>
-            <w:tcW w:w="1270" w:type="dxa"/>
-            <w:vMerge/>
-            <w:vAlign w:val="center"/>
-          </w:tcPr>
-          <w:p>
-            <w:pPr>
-              <w:jc w:val="center"/>
-            </w:pPr>
-          </w:p>
-        </w:tc>
-        <w:tc>
-          <w:tcPr>
-            <w:tcW w:w="1445" w:type="dxa"/>
-            <w:vMerge w:val="restart"/>
-            <w:vAlign w:val="center"/>
-          </w:tcPr>
-          <w:p>
-            <w:pPr>
-              <w:jc w:val="center"/>
-            </w:pPr>
-            <w:r>
-              <w:t>0</w:t>
-            </w:r>
-            <w:r>
-              <w:t>,95</w:t>
-            </w:r>
-          </w:p>
-        </w:tc>
-        <w:tc>
-          <w:tcPr>
-            <w:tcW w:w="955" w:type="dxa"/>
-            <w:vMerge w:val="restart"/>
-            <w:vAlign w:val="center"/>
-          </w:tcPr>
-          <w:p>
-            <w:pPr>
-              <w:jc w:val="center"/>
-            </w:pPr>
-            <w:r>
-              <w:t>0.125</w:t>
-            </w:r>
-          </w:p>
-        </w:tc>
-        <w:tc>
-          <w:tcPr>
-            <w:tcW w:w="482" w:type="dxa"/>
-            <w:vAlign w:val="center"/>
-          </w:tcPr>
-          <w:p>
-            <w:pPr>
-              <w:jc w:val="center"/>
-            </w:pPr>
-            <w:r>
-              <w:t>1</w:t>
-            </w:r>
-          </w:p>
-        </w:tc>
-        <w:tc>
-          <w:tcPr>
-            <w:tcW w:w="1572" w:type="dxa"/>
-            <w:vAlign w:val="center"/>
-          </w:tcPr>
-          <w:p>
-            <w:pPr>
-              <w:jc w:val="center"/>
-            </w:pPr>
-          </w:p>
-        </w:tc>
-        <w:tc>
-          <w:tcPr>
-            <w:tcW w:w="1572" w:type="dxa"/>
-            <w:vAlign w:val="center"/>
-          </w:tcPr>
-          <w:p>
-            <w:pPr>
-              <w:jc w:val="center"/>
-            </w:pPr>
-          </w:p>
-        </w:tc>
-        <w:tc>
-          <w:tcPr>
-            <w:tcW w:w="1185" w:type="dxa"/>
-            <w:vAlign w:val="center"/>
-          </w:tcPr>
-          <w:p>
-            <w:pPr>
-              <w:jc w:val="center"/>
-            </w:pPr>
-          </w:p>
-        </w:tc>
-        <w:tc>
-          <w:tcPr>
-            <w:tcW w:w="1056" w:type="dxa"/>
-            <w:vAlign w:val="center"/>
-          </w:tcPr>
-          <w:p>
-            <w:pPr>
-              <w:jc w:val="center"/>
-            </w:pPr>
-          </w:p>
-        </w:tc>
-      </w:tr>
-      <w:tr>
-        <w:trPr>
-          <w:jc w:val="center"/>
-        </w:trPr>
-        <w:tc>
-          <w:tcPr>
-            <w:tcW w:w="1507" w:type="dxa"/>
-            <w:vMerge/>
-            <w:vAlign w:val="center"/>
-          </w:tcPr>
-          <w:p>
-            <w:pPr>
-              <w:jc w:val="center"/>
-            </w:pPr>
-          </w:p>
-        </w:tc>
-        <w:tc>
-          <w:tcPr>
-            <w:tcW w:w="1270" w:type="dxa"/>
-            <w:vMerge/>
-            <w:vAlign w:val="center"/>
-          </w:tcPr>
-          <w:p>
-            <w:pPr>
-              <w:jc w:val="center"/>
-            </w:pPr>
-          </w:p>
-        </w:tc>
-        <w:tc>
-          <w:tcPr>
-            <w:tcW w:w="1445" w:type="dxa"/>
-            <w:vMerge/>
-            <w:vAlign w:val="center"/>
-          </w:tcPr>
-          <w:p>
-            <w:pPr>
-              <w:jc w:val="center"/>
-            </w:pPr>
-          </w:p>
-        </w:tc>
-        <w:tc>
-          <w:tcPr>
-            <w:tcW w:w="955" w:type="dxa"/>
-            <w:vMerge/>
-            <w:vAlign w:val="center"/>
-          </w:tcPr>
-          <w:p>
-            <w:pPr>
-              <w:jc w:val="center"/>
-            </w:pPr>
-          </w:p>
-        </w:tc>
-        <w:tc>
-          <w:tcPr>
-            <w:tcW w:w="482" w:type="dxa"/>
-            <w:vAlign w:val="center"/>
-          </w:tcPr>
-          <w:p>
-            <w:pPr>
-              <w:jc w:val="center"/>
-            </w:pPr>
-            <w:r>
-              <w:t>2</w:t>
-            </w:r>
-          </w:p>
-        </w:tc>
-        <w:tc>
-          <w:tcPr>
-            <w:tcW w:w="1572" w:type="dxa"/>
-            <w:vAlign w:val="center"/>
-          </w:tcPr>
-          <w:p>
-            <w:pPr>
-              <w:jc w:val="center"/>
-            </w:pPr>
-          </w:p>
-        </w:tc>
-        <w:tc>
-          <w:tcPr>
-            <w:tcW w:w="1572" w:type="dxa"/>
-            <w:vAlign w:val="center"/>
-          </w:tcPr>
-          <w:p>
-            <w:pPr>
-              <w:jc w:val="center"/>
-            </w:pPr>
-          </w:p>
-        </w:tc>
-        <w:tc>
-          <w:tcPr>
-            <w:tcW w:w="1185" w:type="dxa"/>
-            <w:vAlign w:val="center"/>
-          </w:tcPr>
-          <w:p>
-            <w:pPr>
-              <w:jc w:val="center"/>
-            </w:pPr>
-          </w:p>
-        </w:tc>
-        <w:tc>
-          <w:tcPr>
-            <w:tcW w:w="1056" w:type="dxa"/>
-            <w:vAlign w:val="center"/>
-          </w:tcPr>
-          <w:p>
-            <w:pPr>
-              <w:jc w:val="center"/>
-            </w:pPr>
-          </w:p>
-        </w:tc>
-      </w:tr>
-      <w:tr>
-        <w:trPr>
-          <w:jc w:val="center"/>
-        </w:trPr>
-        <w:tc>
-          <w:tcPr>
-            <w:tcW w:w="1507" w:type="dxa"/>
-            <w:vMerge/>
-            <w:vAlign w:val="center"/>
-          </w:tcPr>
-          <w:p>
-            <w:pPr>
-              <w:jc w:val="center"/>
-            </w:pPr>
-          </w:p>
-        </w:tc>
-        <w:tc>
-          <w:tcPr>
-            <w:tcW w:w="1270" w:type="dxa"/>
-            <w:vMerge/>
-            <w:vAlign w:val="center"/>
-          </w:tcPr>
-          <w:p>
-            <w:pPr>
-              <w:jc w:val="center"/>
-            </w:pPr>
-          </w:p>
-        </w:tc>
-        <w:tc>
-          <w:tcPr>
-            <w:tcW w:w="1445" w:type="dxa"/>
-            <w:vMerge/>
-            <w:vAlign w:val="center"/>
-          </w:tcPr>
-          <w:p>
-            <w:pPr>
-              <w:jc w:val="center"/>
-            </w:pPr>
-          </w:p>
-        </w:tc>
-        <w:tc>
-          <w:tcPr>
-            <w:tcW w:w="955" w:type="dxa"/>
-            <w:vMerge/>
-            <w:vAlign w:val="center"/>
-          </w:tcPr>
-          <w:p>
-            <w:pPr>
-              <w:jc w:val="center"/>
-            </w:pPr>
-          </w:p>
-        </w:tc>
-        <w:tc>
-          <w:tcPr>
-            <w:tcW w:w="482" w:type="dxa"/>
-            <w:vAlign w:val="center"/>
-          </w:tcPr>
-          <w:p>
-            <w:pPr>
-              <w:jc w:val="center"/>
-            </w:pPr>
-            <w:r>
-              <w:t>3</w:t>
-            </w:r>
-          </w:p>
-        </w:tc>
-        <w:tc>
-          <w:tcPr>
-            <w:tcW w:w="1572" w:type="dxa"/>
-            <w:vAlign w:val="center"/>
-          </w:tcPr>
-          <w:p>
-            <w:pPr>
-              <w:jc w:val="center"/>
-            </w:pPr>
-          </w:p>
-        </w:tc>
-        <w:tc>
-          <w:tcPr>
-            <w:tcW w:w="1572" w:type="dxa"/>
-            <w:vAlign w:val="center"/>
-          </w:tcPr>
-          <w:p>
-            <w:pPr>
-              <w:jc w:val="center"/>
-            </w:pPr>
-          </w:p>
-        </w:tc>
-        <w:tc>
-          <w:tcPr>
-            <w:tcW w:w="1185" w:type="dxa"/>
-            <w:vAlign w:val="center"/>
-          </w:tcPr>
-          <w:p>
-            <w:pPr>
-              <w:jc w:val="center"/>
-            </w:pPr>
-          </w:p>
-        </w:tc>
-        <w:tc>
-          <w:tcPr>
-            <w:tcW w:w="1056" w:type="dxa"/>
-            <w:vAlign w:val="center"/>
-          </w:tcPr>
-          <w:p>
-            <w:pPr>
-              <w:jc w:val="center"/>
-            </w:pPr>
-          </w:p>
-        </w:tc>
-      </w:tr>
-      <w:tr>
-        <w:trPr>
-          <w:jc w:val="center"/>
-        </w:trPr>
-        <w:tc>
-          <w:tcPr>
-            <w:tcW w:w="1507" w:type="dxa"/>
-            <w:vMerge/>
-            <w:vAlign w:val="center"/>
-          </w:tcPr>
-          <w:p>
-            <w:pPr>
-              <w:jc w:val="center"/>
-            </w:pPr>
-          </w:p>
-        </w:tc>
-        <w:tc>
-          <w:tcPr>
-            <w:tcW w:w="1270" w:type="dxa"/>
-            <w:vMerge/>
-            <w:vAlign w:val="center"/>
-          </w:tcPr>
-          <w:p>
-            <w:pPr>
-              <w:jc w:val="center"/>
-            </w:pPr>
-          </w:p>
-        </w:tc>
-        <w:tc>
-          <w:tcPr>
-            <w:tcW w:w="1445" w:type="dxa"/>
-            <w:vMerge/>
-            <w:vAlign w:val="center"/>
-          </w:tcPr>
-          <w:p>
-            <w:pPr>
-              <w:jc w:val="center"/>
-            </w:pPr>
-          </w:p>
-        </w:tc>
-        <w:tc>
-          <w:tcPr>
-            <w:tcW w:w="955" w:type="dxa"/>
-            <w:vMerge/>
-            <w:vAlign w:val="center"/>
-          </w:tcPr>
-          <w:p>
-            <w:pPr>
-              <w:jc w:val="center"/>
-            </w:pPr>
-          </w:p>
-        </w:tc>
-        <w:tc>
-          <w:tcPr>
-            <w:tcW w:w="482" w:type="dxa"/>
-            <w:vAlign w:val="center"/>
-          </w:tcPr>
-          <w:p>
-            <w:pPr>
-              <w:jc w:val="center"/>
-            </w:pPr>
-            <w:r>
-              <w:t>4</w:t>
-            </w:r>
-          </w:p>
-        </w:tc>
-        <w:tc>
-          <w:tcPr>
-            <w:tcW w:w="1572" w:type="dxa"/>
-            <w:vAlign w:val="center"/>
-          </w:tcPr>
-          <w:p>
-            <w:pPr>
-              <w:jc w:val="center"/>
-            </w:pPr>
-          </w:p>
-        </w:tc>
-        <w:tc>
-          <w:tcPr>
-            <w:tcW w:w="1572" w:type="dxa"/>
-            <w:vAlign w:val="center"/>
-          </w:tcPr>
-          <w:p>
-            <w:pPr>
-              <w:jc w:val="center"/>
-            </w:pPr>
-          </w:p>
-        </w:tc>
-        <w:tc>
-          <w:tcPr>
-            <w:tcW w:w="1185" w:type="dxa"/>
-            <w:vAlign w:val="center"/>
-          </w:tcPr>
-          <w:p>
-            <w:pPr>
-              <w:jc w:val="center"/>
-            </w:pPr>
-          </w:p>
-        </w:tc>
-        <w:tc>
-          <w:tcPr>
-            <w:tcW w:w="1056" w:type="dxa"/>
-            <w:vAlign w:val="center"/>
-          </w:tcPr>
-          <w:p>
-            <w:pPr>
-              <w:jc w:val="center"/>
-            </w:pPr>
-          </w:p>
-        </w:tc>
-      </w:tr>
-      <w:tr>
-        <w:trPr>
-          <w:jc w:val="center"/>
-        </w:trPr>
-        <w:tc>
-          <w:tcPr>
-            <w:tcW w:w="1507" w:type="dxa"/>
-            <w:vMerge/>
-            <w:vAlign w:val="center"/>
-          </w:tcPr>
-          <w:p>
-            <w:pPr>
-              <w:jc w:val="center"/>
-            </w:pPr>
-          </w:p>
-        </w:tc>
-        <w:tc>
-          <w:tcPr>
-            <w:tcW w:w="1270" w:type="dxa"/>
-            <w:vMerge/>
-            <w:vAlign w:val="center"/>
-          </w:tcPr>
-          <w:p>
-            <w:pPr>
-              <w:jc w:val="center"/>
-            </w:pPr>
-          </w:p>
-        </w:tc>
-        <w:tc>
-          <w:tcPr>
-            <w:tcW w:w="1445" w:type="dxa"/>
-            <w:vMerge/>
-            <w:vAlign w:val="center"/>
-          </w:tcPr>
-          <w:p>
-            <w:pPr>
-              <w:jc w:val="center"/>
-            </w:pPr>
-          </w:p>
-        </w:tc>
-        <w:tc>
-          <w:tcPr>
-            <w:tcW w:w="955" w:type="dxa"/>
-            <w:vMerge/>
-            <w:vAlign w:val="center"/>
-          </w:tcPr>
-          <w:p>
-            <w:pPr>
-              <w:jc w:val="center"/>
-            </w:pPr>
-          </w:p>
-        </w:tc>
-        <w:tc>
-          <w:tcPr>
-            <w:tcW w:w="482" w:type="dxa"/>
-            <w:vAlign w:val="center"/>
-          </w:tcPr>
-          <w:p>
-            <w:pPr>
-              <w:jc w:val="center"/>
-            </w:pPr>
-            <w:r>
-              <w:t>5</w:t>
-            </w:r>
-          </w:p>
-        </w:tc>
-        <w:tc>
-          <w:tcPr>
-            <w:tcW w:w="1572" w:type="dxa"/>
-            <w:vAlign w:val="center"/>
-          </w:tcPr>
-          <w:p>
-            <w:pPr>
-              <w:jc w:val="center"/>
-            </w:pPr>
-          </w:p>
-        </w:tc>
-        <w:tc>
-          <w:tcPr>
-            <w:tcW w:w="1572" w:type="dxa"/>
-            <w:vAlign w:val="center"/>
-          </w:tcPr>
-          <w:p>
-            <w:pPr>
-              <w:jc w:val="center"/>
-            </w:pPr>
-          </w:p>
-        </w:tc>
-        <w:tc>
-          <w:tcPr>
-            <w:tcW w:w="1185" w:type="dxa"/>
-            <w:vAlign w:val="center"/>
-          </w:tcPr>
-          <w:p>
-            <w:pPr>
-              <w:jc w:val="center"/>
-            </w:pPr>
-          </w:p>
-        </w:tc>
-        <w:tc>
-          <w:tcPr>
-            <w:tcW w:w="1056" w:type="dxa"/>
-            <w:vAlign w:val="center"/>
-          </w:tcPr>
-          <w:p>
-            <w:pPr>
-              <w:jc w:val="center"/>
-            </w:pPr>
-          </w:p>
-        </w:tc>
-      </w:tr>
-      <w:tr>
-        <w:trPr>
-          <w:jc w:val="center"/>
-        </w:trPr>
-        <w:tc>
-          <w:tcPr>
-            <w:tcW w:w="1507" w:type="dxa"/>
-            <w:vMerge/>
-            <w:vAlign w:val="center"/>
-          </w:tcPr>
-          <w:p>
-            <w:pPr>
-              <w:jc w:val="center"/>
-            </w:pPr>
-          </w:p>
-        </w:tc>
-        <w:tc>
-          <w:tcPr>
-            <w:tcW w:w="1270" w:type="dxa"/>
-            <w:vMerge/>
-            <w:vAlign w:val="center"/>
-          </w:tcPr>
-          <w:p>
-            <w:pPr>
-              <w:jc w:val="center"/>
-            </w:pPr>
-          </w:p>
-        </w:tc>
-        <w:tc>
-          <w:tcPr>
-            <w:tcW w:w="1445" w:type="dxa"/>
-            <w:vMerge/>
-            <w:vAlign w:val="center"/>
-          </w:tcPr>
-          <w:p>
-            <w:pPr>
-              <w:jc w:val="center"/>
-            </w:pPr>
-          </w:p>
-        </w:tc>
-        <w:tc>
-          <w:tcPr>
-            <w:tcW w:w="955" w:type="dxa"/>
-            <w:vMerge w:val="restart"/>
-            <w:vAlign w:val="center"/>
-          </w:tcPr>
-          <w:p>
-            <w:pPr>
-              <w:jc w:val="center"/>
-            </w:pPr>
-            <w:r>
-              <w:t>0.50</w:t>
-            </w:r>
-          </w:p>
-        </w:tc>
-        <w:tc>
-          <w:tcPr>
-            <w:tcW w:w="482" w:type="dxa"/>
-            <w:vAlign w:val="center"/>
-          </w:tcPr>
-          <w:p>
-            <w:pPr>
-              <w:jc w:val="center"/>
-            </w:pPr>
-            <w:r>
-              <w:t>1</w:t>
-            </w:r>
-          </w:p>
-        </w:tc>
-        <w:tc>
-          <w:tcPr>
-            <w:tcW w:w="1572" w:type="dxa"/>
-            <w:vAlign w:val="center"/>
-          </w:tcPr>
-          <w:p>
-            <w:pPr>
-              <w:jc w:val="center"/>
-            </w:pPr>
-          </w:p>
-        </w:tc>
-        <w:tc>
-          <w:tcPr>
-            <w:tcW w:w="1572" w:type="dxa"/>
-            <w:vAlign w:val="center"/>
-          </w:tcPr>
-          <w:p>
-            <w:pPr>
-              <w:jc w:val="center"/>
-            </w:pPr>
-          </w:p>
-        </w:tc>
-        <w:tc>
-          <w:tcPr>
-            <w:tcW w:w="1185" w:type="dxa"/>
-            <w:vAlign w:val="center"/>
-          </w:tcPr>
-          <w:p>
-            <w:pPr>
-              <w:jc w:val="center"/>
-            </w:pPr>
-          </w:p>
-        </w:tc>
-        <w:tc>
-          <w:tcPr>
-            <w:tcW w:w="1056" w:type="dxa"/>
-            <w:vAlign w:val="center"/>
-          </w:tcPr>
-          <w:p>
-            <w:pPr>
-              <w:jc w:val="center"/>
-            </w:pPr>
-          </w:p>
-        </w:tc>
-      </w:tr>
-      <w:tr>
-        <w:trPr>
-          <w:jc w:val="center"/>
-        </w:trPr>
-        <w:tc>
-          <w:tcPr>
-            <w:tcW w:w="1507" w:type="dxa"/>
-            <w:vMerge/>
-            <w:vAlign w:val="center"/>
-          </w:tcPr>
-          <w:p>
-            <w:pPr>
-              <w:jc w:val="center"/>
-            </w:pPr>
-          </w:p>
-        </w:tc>
-        <w:tc>
-          <w:tcPr>
-            <w:tcW w:w="1270" w:type="dxa"/>
-            <w:vMerge/>
-            <w:vAlign w:val="center"/>
-          </w:tcPr>
-          <w:p>
-            <w:pPr>
-              <w:jc w:val="center"/>
-            </w:pPr>
-          </w:p>
-        </w:tc>
-        <w:tc>
-          <w:tcPr>
-            <w:tcW w:w="1445" w:type="dxa"/>
-            <w:vMerge/>
-            <w:vAlign w:val="center"/>
-          </w:tcPr>
-          <w:p>
-            <w:pPr>
-              <w:jc w:val="center"/>
-            </w:pPr>
-          </w:p>
-        </w:tc>
-        <w:tc>
-          <w:tcPr>
-            <w:tcW w:w="955" w:type="dxa"/>
-            <w:vMerge/>
-            <w:vAlign w:val="center"/>
-          </w:tcPr>
-          <w:p>
-            <w:pPr>
-              <w:jc w:val="center"/>
-            </w:pPr>
-          </w:p>
-        </w:tc>
-        <w:tc>
-          <w:tcPr>
-            <w:tcW w:w="482" w:type="dxa"/>
-            <w:vAlign w:val="center"/>
-          </w:tcPr>
-          <w:p>
-            <w:pPr>
-              <w:jc w:val="center"/>
-            </w:pPr>
-            <w:r>
-              <w:t>2</w:t>
-            </w:r>
-          </w:p>
-        </w:tc>
-        <w:tc>
-          <w:tcPr>
-            <w:tcW w:w="1572" w:type="dxa"/>
-            <w:vAlign w:val="center"/>
-          </w:tcPr>
-          <w:p>
-            <w:pPr>
-              <w:jc w:val="center"/>
-            </w:pPr>
-          </w:p>
-        </w:tc>
-        <w:tc>
-          <w:tcPr>
-            <w:tcW w:w="1572" w:type="dxa"/>
-            <w:vAlign w:val="center"/>
-          </w:tcPr>
-          <w:p>
-            <w:pPr>
-              <w:jc w:val="center"/>
-            </w:pPr>
-          </w:p>
-        </w:tc>
-        <w:tc>
-          <w:tcPr>
-            <w:tcW w:w="1185" w:type="dxa"/>
-            <w:vAlign w:val="center"/>
-          </w:tcPr>
-          <w:p>
-            <w:pPr>
-              <w:jc w:val="center"/>
-            </w:pPr>
-          </w:p>
-        </w:tc>
-        <w:tc>
-          <w:tcPr>
-            <w:tcW w:w="1056" w:type="dxa"/>
-            <w:vAlign w:val="center"/>
-          </w:tcPr>
-          <w:p>
-            <w:pPr>
-              <w:jc w:val="center"/>
-            </w:pPr>
-          </w:p>
-        </w:tc>
-      </w:tr>
-      <w:tr>
-        <w:trPr>
-          <w:jc w:val="center"/>
-        </w:trPr>
-        <w:tc>
-          <w:tcPr>
-            <w:tcW w:w="1507" w:type="dxa"/>
-            <w:vMerge/>
-            <w:vAlign w:val="center"/>
-          </w:tcPr>
-          <w:p>
-            <w:pPr>
-              <w:jc w:val="center"/>
-            </w:pPr>
-          </w:p>
-        </w:tc>
-        <w:tc>
-          <w:tcPr>
-            <w:tcW w:w="1270" w:type="dxa"/>
-            <w:vMerge/>
-            <w:vAlign w:val="center"/>
-          </w:tcPr>
-          <w:p>
-            <w:pPr>
-              <w:jc w:val="center"/>
-            </w:pPr>
-          </w:p>
-        </w:tc>
-        <w:tc>
-          <w:tcPr>
-            <w:tcW w:w="1445" w:type="dxa"/>
-            <w:vMerge/>
-            <w:vAlign w:val="center"/>
-          </w:tcPr>
-          <w:p>
-            <w:pPr>
-              <w:jc w:val="center"/>
-            </w:pPr>
-          </w:p>
-        </w:tc>
-        <w:tc>
-          <w:tcPr>
-            <w:tcW w:w="955" w:type="dxa"/>
-            <w:vMerge/>
-            <w:vAlign w:val="center"/>
-          </w:tcPr>
-          <w:p>
-            <w:pPr>
-              <w:jc w:val="center"/>
-            </w:pPr>
-          </w:p>
-        </w:tc>
-        <w:tc>
-          <w:tcPr>
-            <w:tcW w:w="482" w:type="dxa"/>
-            <w:vAlign w:val="center"/>
-          </w:tcPr>
-          <w:p>
-            <w:pPr>
-              <w:jc w:val="center"/>
-            </w:pPr>
-            <w:r>
-              <w:t>3</w:t>
-            </w:r>
-          </w:p>
-        </w:tc>
-        <w:tc>
-          <w:tcPr>
-            <w:tcW w:w="1572" w:type="dxa"/>
-            <w:vAlign w:val="center"/>
-          </w:tcPr>
-          <w:p>
-            <w:pPr>
-              <w:jc w:val="center"/>
-            </w:pPr>
-          </w:p>
-        </w:tc>
-        <w:tc>
-          <w:tcPr>
-            <w:tcW w:w="1572" w:type="dxa"/>
-            <w:vAlign w:val="center"/>
-          </w:tcPr>
-          <w:p>
-            <w:pPr>
-              <w:jc w:val="center"/>
-            </w:pPr>
-          </w:p>
-        </w:tc>
-        <w:tc>
-          <w:tcPr>
-            <w:tcW w:w="1185" w:type="dxa"/>
-            <w:vAlign w:val="center"/>
-          </w:tcPr>
-          <w:p>
-            <w:pPr>
-              <w:jc w:val="center"/>
-            </w:pPr>
-          </w:p>
-        </w:tc>
-        <w:tc>
-          <w:tcPr>
-            <w:tcW w:w="1056" w:type="dxa"/>
-            <w:vAlign w:val="center"/>
-          </w:tcPr>
-          <w:p>
-            <w:pPr>
-              <w:jc w:val="center"/>
-            </w:pPr>
-          </w:p>
-        </w:tc>
-      </w:tr>
-      <w:tr>
-        <w:trPr>
-          <w:jc w:val="center"/>
-        </w:trPr>
-        <w:tc>
-          <w:tcPr>
-            <w:tcW w:w="1507" w:type="dxa"/>
-            <w:vMerge/>
-            <w:vAlign w:val="center"/>
-          </w:tcPr>
-          <w:p>
-            <w:pPr>
-              <w:jc w:val="center"/>
-            </w:pPr>
-          </w:p>
-        </w:tc>
-        <w:tc>
-          <w:tcPr>
-            <w:tcW w:w="1270" w:type="dxa"/>
-            <w:vMerge/>
-            <w:vAlign w:val="center"/>
-          </w:tcPr>
-          <w:p>
-            <w:pPr>
-              <w:jc w:val="center"/>
-            </w:pPr>
-          </w:p>
-        </w:tc>
-        <w:tc>
-          <w:tcPr>
-            <w:tcW w:w="1445" w:type="dxa"/>
-            <w:vMerge/>
-            <w:vAlign w:val="center"/>
-          </w:tcPr>
-          <w:p>
-            <w:pPr>
-              <w:jc w:val="center"/>
-            </w:pPr>
-          </w:p>
-        </w:tc>
-        <w:tc>
-          <w:tcPr>
-            <w:tcW w:w="955" w:type="dxa"/>
-            <w:vMerge/>
-            <w:vAlign w:val="center"/>
-          </w:tcPr>
-          <w:p>
-            <w:pPr>
-              <w:jc w:val="center"/>
-            </w:pPr>
-          </w:p>
-        </w:tc>
-        <w:tc>
-          <w:tcPr>
-            <w:tcW w:w="482" w:type="dxa"/>
-            <w:vAlign w:val="center"/>
-          </w:tcPr>
-          <w:p>
-            <w:pPr>
-              <w:jc w:val="center"/>
-            </w:pPr>
-            <w:r>
-              <w:t>4</w:t>
-            </w:r>
-          </w:p>
-        </w:tc>
-        <w:tc>
-          <w:tcPr>
-            <w:tcW w:w="1572" w:type="dxa"/>
-            <w:vAlign w:val="center"/>
-          </w:tcPr>
-          <w:p>
-            <w:pPr>
-              <w:jc w:val="center"/>
-            </w:pPr>
-          </w:p>
-        </w:tc>
-        <w:tc>
-          <w:tcPr>
-            <w:tcW w:w="1572" w:type="dxa"/>
-            <w:vAlign w:val="center"/>
-          </w:tcPr>
-          <w:p>
-            <w:pPr>
-              <w:jc w:val="center"/>
-            </w:pPr>
-          </w:p>
-        </w:tc>
-        <w:tc>
-          <w:tcPr>
-            <w:tcW w:w="1185" w:type="dxa"/>
-            <w:vAlign w:val="center"/>
-          </w:tcPr>
-          <w:p>
-            <w:pPr>
-              <w:jc w:val="center"/>
-            </w:pPr>
-          </w:p>
-        </w:tc>
-        <w:tc>
-          <w:tcPr>
-            <w:tcW w:w="1056" w:type="dxa"/>
-            <w:vAlign w:val="center"/>
-          </w:tcPr>
-          <w:p>
-            <w:pPr>
-              <w:jc w:val="center"/>
-            </w:pPr>
-          </w:p>
-        </w:tc>
-      </w:tr>
-      <w:tr>
-        <w:trPr>
-          <w:jc w:val="center"/>
-        </w:trPr>
-        <w:tc>
-          <w:tcPr>
-            <w:tcW w:w="1507" w:type="dxa"/>
-            <w:vMerge/>
-            <w:vAlign w:val="center"/>
-          </w:tcPr>
-          <w:p>
-            <w:pPr>
-              <w:jc w:val="center"/>
-            </w:pPr>
-          </w:p>
-        </w:tc>
-        <w:tc>
-          <w:tcPr>
-            <w:tcW w:w="1270" w:type="dxa"/>
-            <w:vMerge/>
-            <w:vAlign w:val="center"/>
-          </w:tcPr>
-          <w:p>
-            <w:pPr>
-              <w:jc w:val="center"/>
-            </w:pPr>
-          </w:p>
-        </w:tc>
-        <w:tc>
-          <w:tcPr>
-            <w:tcW w:w="1445" w:type="dxa"/>
-            <w:vMerge/>
-            <w:vAlign w:val="center"/>
-          </w:tcPr>
-          <w:p>
-            <w:pPr>
-              <w:jc w:val="center"/>
-            </w:pPr>
-          </w:p>
-        </w:tc>
-        <w:tc>
-          <w:tcPr>
-            <w:tcW w:w="955" w:type="dxa"/>
-            <w:vMerge/>
-            <w:vAlign w:val="center"/>
-          </w:tcPr>
-          <w:p>
-            <w:pPr>
-              <w:jc w:val="center"/>
-            </w:pPr>
-          </w:p>
-        </w:tc>
-        <w:tc>
-          <w:tcPr>
-            <w:tcW w:w="482" w:type="dxa"/>
-            <w:vAlign w:val="center"/>
-          </w:tcPr>
-          <w:p>
-            <w:pPr>
-              <w:jc w:val="center"/>
-            </w:pPr>
-            <w:r>
-              <w:t>5</w:t>
-            </w:r>
-          </w:p>
-        </w:tc>
-        <w:tc>
-          <w:tcPr>
-            <w:tcW w:w="1572" w:type="dxa"/>
-            <w:vAlign w:val="center"/>
-          </w:tcPr>
-          <w:p>
-            <w:pPr>
-              <w:jc w:val="center"/>
-            </w:pPr>
-          </w:p>
-        </w:tc>
-        <w:tc>
-          <w:tcPr>
-            <w:tcW w:w="1572" w:type="dxa"/>
-            <w:vAlign w:val="center"/>
-          </w:tcPr>
-          <w:p>
-            <w:pPr>
-              <w:jc w:val="center"/>
-            </w:pPr>
-          </w:p>
-        </w:tc>
-        <w:tc>
-          <w:tcPr>
-            <w:tcW w:w="1185" w:type="dxa"/>
-            <w:vAlign w:val="center"/>
-          </w:tcPr>
-          <w:p>
-            <w:pPr>
-              <w:jc w:val="center"/>
-            </w:pPr>
-          </w:p>
-        </w:tc>
-        <w:tc>
-          <w:tcPr>
-            <w:tcW w:w="1056" w:type="dxa"/>
-            <w:vAlign w:val="center"/>
-          </w:tcPr>
-          <w:p>
-            <w:pPr>
-              <w:jc w:val="center"/>
-            </w:pPr>
-          </w:p>
-        </w:tc>
-      </w:tr>
-      <w:tr>
-        <w:trPr>
-          <w:jc w:val="center"/>
-        </w:trPr>
-        <w:tc>
-          <w:tcPr>
-            <w:tcW w:w="1507" w:type="dxa"/>
-            <w:vMerge/>
-            <w:vAlign w:val="center"/>
-          </w:tcPr>
-          <w:p>
-            <w:pPr>
-              <w:jc w:val="center"/>
-            </w:pPr>
-          </w:p>
-        </w:tc>
-        <w:tc>
-          <w:tcPr>
-            <w:tcW w:w="1270" w:type="dxa"/>
-            <w:vMerge/>
-            <w:vAlign w:val="center"/>
-          </w:tcPr>
-          <w:p>
-            <w:pPr>
-              <w:jc w:val="center"/>
-            </w:pPr>
-          </w:p>
-        </w:tc>
-        <w:tc>
-          <w:tcPr>
-            <w:tcW w:w="1445" w:type="dxa"/>
-            <w:vMerge/>
-            <w:vAlign w:val="center"/>
-          </w:tcPr>
-          <w:p>
-            <w:pPr>
-              <w:jc w:val="center"/>
-            </w:pPr>
-          </w:p>
-        </w:tc>
-        <w:tc>
-          <w:tcPr>
-            <w:tcW w:w="955" w:type="dxa"/>
-            <w:vMerge w:val="restart"/>
-            <w:vAlign w:val="center"/>
-          </w:tcPr>
-          <w:p>
-            <w:pPr>
-              <w:jc w:val="center"/>
-            </w:pPr>
-            <w:r>
-              <w:t>0.875</w:t>
-            </w:r>
-          </w:p>
-        </w:tc>
-        <w:tc>
-          <w:tcPr>
-            <w:tcW w:w="482" w:type="dxa"/>
-            <w:vAlign w:val="center"/>
-          </w:tcPr>
-          <w:p>
-            <w:pPr>
-              <w:jc w:val="center"/>
-            </w:pPr>
-            <w:r>
-              <w:t>1</w:t>
-            </w:r>
-          </w:p>
-        </w:tc>
-        <w:tc>
-          <w:tcPr>
-            <w:tcW w:w="1572" w:type="dxa"/>
-            <w:vAlign w:val="center"/>
-          </w:tcPr>
-          <w:p>
-            <w:pPr>
-              <w:jc w:val="center"/>
-            </w:pPr>
-          </w:p>
-        </w:tc>
-        <w:tc>
-          <w:tcPr>
-            <w:tcW w:w="1572" w:type="dxa"/>
-            <w:vAlign w:val="center"/>
-          </w:tcPr>
-          <w:p>
-            <w:pPr>
-              <w:jc w:val="center"/>
-            </w:pPr>
-          </w:p>
-        </w:tc>
-        <w:tc>
-          <w:tcPr>
-            <w:tcW w:w="1185" w:type="dxa"/>
-            <w:vAlign w:val="center"/>
-          </w:tcPr>
-          <w:p>
-            <w:pPr>
-              <w:jc w:val="center"/>
-            </w:pPr>
-          </w:p>
-        </w:tc>
-        <w:tc>
-          <w:tcPr>
-            <w:tcW w:w="1056" w:type="dxa"/>
-            <w:vAlign w:val="center"/>
-          </w:tcPr>
-          <w:p>
-            <w:pPr>
-              <w:jc w:val="center"/>
-            </w:pPr>
-          </w:p>
-        </w:tc>
-      </w:tr>
-      <w:tr>
-        <w:trPr>
-          <w:jc w:val="center"/>
-        </w:trPr>
-        <w:tc>
-          <w:tcPr>
-            <w:tcW w:w="1507" w:type="dxa"/>
-            <w:vMerge/>
-            <w:vAlign w:val="center"/>
-          </w:tcPr>
-          <w:p>
-            <w:pPr>
-              <w:jc w:val="center"/>
-            </w:pPr>
-          </w:p>
-        </w:tc>
-        <w:tc>
-          <w:tcPr>
-            <w:tcW w:w="1270" w:type="dxa"/>
-            <w:vMerge/>
-            <w:vAlign w:val="center"/>
-          </w:tcPr>
-          <w:p>
-            <w:pPr>
-              <w:jc w:val="center"/>
-            </w:pPr>
-          </w:p>
-        </w:tc>
-        <w:tc>
-          <w:tcPr>
-            <w:tcW w:w="1445" w:type="dxa"/>
-            <w:vMerge/>
-            <w:vAlign w:val="center"/>
-          </w:tcPr>
-          <w:p>
-            <w:pPr>
-              <w:jc w:val="center"/>
-            </w:pPr>
-          </w:p>
-        </w:tc>
-        <w:tc>
-          <w:tcPr>
-            <w:tcW w:w="955" w:type="dxa"/>
-            <w:vMerge/>
-            <w:vAlign w:val="center"/>
-          </w:tcPr>
-          <w:p>
-            <w:pPr>
-              <w:jc w:val="center"/>
-            </w:pPr>
-          </w:p>
-        </w:tc>
-        <w:tc>
-          <w:tcPr>
-            <w:tcW w:w="482" w:type="dxa"/>
-            <w:vAlign w:val="center"/>
-          </w:tcPr>
-          <w:p>
-            <w:pPr>
-              <w:jc w:val="center"/>
-            </w:pPr>
-            <w:r>
-              <w:t>2</w:t>
-            </w:r>
-          </w:p>
-        </w:tc>
-        <w:tc>
-          <w:tcPr>
-            <w:tcW w:w="1572" w:type="dxa"/>
-            <w:vAlign w:val="center"/>
-          </w:tcPr>
-          <w:p>
-            <w:pPr>
-              <w:jc w:val="center"/>
-            </w:pPr>
-          </w:p>
-        </w:tc>
-        <w:tc>
-          <w:tcPr>
-            <w:tcW w:w="1572" w:type="dxa"/>
-            <w:vAlign w:val="center"/>
-          </w:tcPr>
-          <w:p>
-            <w:pPr>
-              <w:jc w:val="center"/>
-            </w:pPr>
-          </w:p>
-        </w:tc>
-        <w:tc>
-          <w:tcPr>
-            <w:tcW w:w="1185" w:type="dxa"/>
-            <w:vAlign w:val="center"/>
-          </w:tcPr>
-          <w:p>
-            <w:pPr>
-              <w:jc w:val="center"/>
-            </w:pPr>
-          </w:p>
-        </w:tc>
-        <w:tc>
-          <w:tcPr>
-            <w:tcW w:w="1056" w:type="dxa"/>
-            <w:vAlign w:val="center"/>
-          </w:tcPr>
-          <w:p>
-            <w:pPr>
-              <w:jc w:val="center"/>
-            </w:pPr>
-          </w:p>
-        </w:tc>
-      </w:tr>
-      <w:tr>
-        <w:trPr>
-          <w:jc w:val="center"/>
-        </w:trPr>
-        <w:tc>
-          <w:tcPr>
-            <w:tcW w:w="1507" w:type="dxa"/>
-            <w:vMerge/>
-            <w:vAlign w:val="center"/>
-          </w:tcPr>
-          <w:p>
-            <w:pPr>
-              <w:jc w:val="center"/>
-            </w:pPr>
-          </w:p>
-        </w:tc>
-        <w:tc>
-          <w:tcPr>
-            <w:tcW w:w="1270" w:type="dxa"/>
-            <w:vMerge/>
-            <w:vAlign w:val="center"/>
-          </w:tcPr>
-          <w:p>
-            <w:pPr>
-              <w:jc w:val="center"/>
-            </w:pPr>
-          </w:p>
-        </w:tc>
-        <w:tc>
-          <w:tcPr>
-            <w:tcW w:w="1445" w:type="dxa"/>
-            <w:vMerge/>
-            <w:vAlign w:val="center"/>
-          </w:tcPr>
-          <w:p>
-            <w:pPr>
-              <w:jc w:val="center"/>
-            </w:pPr>
-          </w:p>
-        </w:tc>
-        <w:tc>
-          <w:tcPr>
-            <w:tcW w:w="955" w:type="dxa"/>
-            <w:vMerge/>
-            <w:vAlign w:val="center"/>
-          </w:tcPr>
-          <w:p>
-            <w:pPr>
-              <w:jc w:val="center"/>
-            </w:pPr>
-          </w:p>
-        </w:tc>
-        <w:tc>
-          <w:tcPr>
-            <w:tcW w:w="482" w:type="dxa"/>
-            <w:vAlign w:val="center"/>
-          </w:tcPr>
-          <w:p>
-            <w:pPr>
-              <w:jc w:val="center"/>
-            </w:pPr>
-            <w:r>
-              <w:t>3</w:t>
-            </w:r>
-          </w:p>
-        </w:tc>
-        <w:tc>
-          <w:tcPr>
-            <w:tcW w:w="1572" w:type="dxa"/>
-            <w:vAlign w:val="center"/>
-          </w:tcPr>
-          <w:p>
-            <w:pPr>
-              <w:jc w:val="center"/>
-            </w:pPr>
-          </w:p>
-        </w:tc>
-        <w:tc>
-          <w:tcPr>
-            <w:tcW w:w="1572" w:type="dxa"/>
-            <w:vAlign w:val="center"/>
-          </w:tcPr>
-          <w:p>
-            <w:pPr>
-              <w:jc w:val="center"/>
-            </w:pPr>
-          </w:p>
-        </w:tc>
-        <w:tc>
-          <w:tcPr>
-            <w:tcW w:w="1185" w:type="dxa"/>
-            <w:vAlign w:val="center"/>
-          </w:tcPr>
-          <w:p>
-            <w:pPr>
-              <w:jc w:val="center"/>
-            </w:pPr>
-          </w:p>
-        </w:tc>
-        <w:tc>
-          <w:tcPr>
-            <w:tcW w:w="1056" w:type="dxa"/>
-            <w:vAlign w:val="center"/>
-          </w:tcPr>
-          <w:p>
-            <w:pPr>
-              <w:jc w:val="center"/>
-            </w:pPr>
-          </w:p>
-        </w:tc>
-      </w:tr>
-      <w:tr>
-        <w:trPr>
-          <w:jc w:val="center"/>
-        </w:trPr>
-        <w:tc>
-          <w:tcPr>
-            <w:tcW w:w="1507" w:type="dxa"/>
-            <w:vMerge/>
-            <w:vAlign w:val="center"/>
-          </w:tcPr>
-          <w:p>
-            <w:pPr>
-              <w:jc w:val="center"/>
-            </w:pPr>
-          </w:p>
-        </w:tc>
-        <w:tc>
-          <w:tcPr>
-            <w:tcW w:w="1270" w:type="dxa"/>
-            <w:vMerge/>
-            <w:vAlign w:val="center"/>
-          </w:tcPr>
-          <w:p>
-            <w:pPr>
-              <w:jc w:val="center"/>
-            </w:pPr>
-          </w:p>
-        </w:tc>
-        <w:tc>
-          <w:tcPr>
-            <w:tcW w:w="1445" w:type="dxa"/>
-            <w:vMerge/>
-            <w:vAlign w:val="center"/>
-          </w:tcPr>
-          <w:p>
-            <w:pPr>
-              <w:jc w:val="center"/>
-            </w:pPr>
-          </w:p>
-        </w:tc>
-        <w:tc>
-          <w:tcPr>
-            <w:tcW w:w="955" w:type="dxa"/>
-            <w:vMerge/>
-            <w:vAlign w:val="center"/>
-          </w:tcPr>
-          <w:p>
-            <w:pPr>
-              <w:jc w:val="center"/>
-            </w:pPr>
-          </w:p>
-        </w:tc>
-        <w:tc>
-          <w:tcPr>
-            <w:tcW w:w="482" w:type="dxa"/>
-            <w:vAlign w:val="center"/>
-          </w:tcPr>
-          <w:p>
-            <w:pPr>
-              <w:jc w:val="center"/>
-            </w:pPr>
-            <w:r>
-              <w:t>4</w:t>
-            </w:r>
-          </w:p>
-        </w:tc>
-        <w:tc>
-          <w:tcPr>
-            <w:tcW w:w="1572" w:type="dxa"/>
-            <w:vAlign w:val="center"/>
-          </w:tcPr>
-          <w:p>
-            <w:pPr>
-              <w:jc w:val="center"/>
-            </w:pPr>
-          </w:p>
-        </w:tc>
-        <w:tc>
-          <w:tcPr>
-            <w:tcW w:w="1572" w:type="dxa"/>
-            <w:vAlign w:val="center"/>
-          </w:tcPr>
-          <w:p>
-            <w:pPr>
-              <w:jc w:val="center"/>
-            </w:pPr>
-          </w:p>
-        </w:tc>
-        <w:tc>
-          <w:tcPr>
-            <w:tcW w:w="1185" w:type="dxa"/>
-            <w:vAlign w:val="center"/>
-          </w:tcPr>
-          <w:p>
-            <w:pPr>
-              <w:jc w:val="center"/>
-            </w:pPr>
-          </w:p>
-        </w:tc>
-        <w:tc>
-          <w:tcPr>
-            <w:tcW w:w="1056" w:type="dxa"/>
-            <w:vAlign w:val="center"/>
-          </w:tcPr>
-          <w:p>
-            <w:pPr>
-              <w:jc w:val="center"/>
-            </w:pPr>
-          </w:p>
-        </w:tc>
-      </w:tr>
-      <w:tr>
-        <w:trPr>
-          <w:jc w:val="center"/>
-        </w:trPr>
-        <w:tc>
-          <w:tcPr>
-            <w:tcW w:w="1507" w:type="dxa"/>
-            <w:vMerge/>
-            <w:vAlign w:val="center"/>
-          </w:tcPr>
-          <w:p>
-            <w:pPr>
-              <w:jc w:val="center"/>
-            </w:pPr>
-          </w:p>
-        </w:tc>
-        <w:tc>
-          <w:tcPr>
-            <w:tcW w:w="1270" w:type="dxa"/>
-            <w:vMerge/>
-            <w:vAlign w:val="center"/>
-          </w:tcPr>
-          <w:p>
-            <w:pPr>
-              <w:jc w:val="center"/>
-            </w:pPr>
-          </w:p>
-        </w:tc>
-        <w:tc>
-          <w:tcPr>
-            <w:tcW w:w="1445" w:type="dxa"/>
-            <w:vMerge/>
-            <w:vAlign w:val="center"/>
-          </w:tcPr>
-          <w:p>
-            <w:pPr>
-              <w:jc w:val="center"/>
-            </w:pPr>
-          </w:p>
-        </w:tc>
-        <w:tc>
-          <w:tcPr>
-            <w:tcW w:w="955" w:type="dxa"/>
-            <w:vMerge/>
-            <w:vAlign w:val="center"/>
-          </w:tcPr>
-          <w:p>
-            <w:pPr>
-              <w:jc w:val="center"/>
-            </w:pPr>
-          </w:p>
-        </w:tc>
-        <w:tc>
-          <w:tcPr>
-            <w:tcW w:w="482" w:type="dxa"/>
-            <w:vAlign w:val="center"/>
-          </w:tcPr>
-          <w:p>
-            <w:pPr>
-              <w:jc w:val="center"/>
-            </w:pPr>
-            <w:r>
-              <w:t>5</w:t>
-            </w:r>
-          </w:p>
-        </w:tc>
-        <w:tc>
-          <w:tcPr>
-            <w:tcW w:w="1572" w:type="dxa"/>
-            <w:vAlign w:val="center"/>
-          </w:tcPr>
-          <w:p>
-            <w:pPr>
-              <w:jc w:val="center"/>
-            </w:pPr>
-          </w:p>
-        </w:tc>
-        <w:tc>
-          <w:tcPr>
-            <w:tcW w:w="1572" w:type="dxa"/>
-            <w:vAlign w:val="center"/>
-          </w:tcPr>
-          <w:p>
-            <w:pPr>
-              <w:jc w:val="center"/>
-            </w:pPr>
-          </w:p>
-        </w:tc>
-        <w:tc>
-          <w:tcPr>
-            <w:tcW w:w="1185" w:type="dxa"/>
-            <w:vAlign w:val="center"/>
-          </w:tcPr>
-          <w:p>
-            <w:pPr>
-              <w:jc w:val="center"/>
-            </w:pPr>
-          </w:p>
-        </w:tc>
-        <w:tc>
-          <w:tcPr>
-            <w:tcW w:w="1056" w:type="dxa"/>
-            <w:vAlign w:val="center"/>
-          </w:tcPr>
-          <w:p>
-            <w:pPr>
-              <w:jc w:val="center"/>
-            </w:pPr>
-          </w:p>
-        </w:tc>
-      </w:tr>
     </w:tbl>
-    <w:p/>
     <w:p>
       <w:bookmarkStart w:id="0" w:name="_GoBack"/>
       <w:bookmarkEnd w:id="0"/>
     </w:p>
+    <w:p/>
+    <w:p/>
+    <w:p/>
     <w:sectPr>
       <w:pgSz w:w="11900" w:h="16840"/>
       <w:pgMar w:top="340" w:right="340" w:bottom="340" w:left="340" w:header="709" w:footer="709" w:gutter="0"/>

</xml_diff>